<commit_message>
arreglado de peligro de favicon
</commit_message>
<xml_diff>
--- a/content/Javascript-master.docx
+++ b/content/Javascript-master.docx
@@ -98,10 +98,7 @@
               <w:ind w:left="0"/>
             </w:pPr>
             <w:r>
-              <w:t xml:space="preserve">// </w:t>
-            </w:r>
-            <w:r>
-              <w:t xml:space="preserve">Prototipo </w:t>
+              <w:t xml:space="preserve">// Prototipo </w:t>
             </w:r>
             <w:proofErr w:type="spellStart"/>
             <w:r>
@@ -129,25 +126,7 @@
               <w:rPr>
                 <w:lang w:val="en-US"/>
               </w:rPr>
-              <w:t xml:space="preserve">Let </w:t>
-            </w:r>
-            <w:r>
-              <w:rPr>
-                <w:lang w:val="en-US"/>
-              </w:rPr>
-              <w:t>variable</w:t>
-            </w:r>
-            <w:r>
-              <w:rPr>
-                <w:lang w:val="en-US"/>
-              </w:rPr>
-              <w:t xml:space="preserve"> = </w:t>
-            </w:r>
-            <w:r>
-              <w:rPr>
-                <w:lang w:val="en-US"/>
-              </w:rPr>
-              <w:t>“string”</w:t>
+              <w:t>Let variable = “string”</w:t>
             </w:r>
           </w:p>
           <w:p>
@@ -170,13 +149,7 @@
               <w:rPr>
                 <w:lang w:val="en-US"/>
               </w:rPr>
-              <w:t>variable</w:t>
-            </w:r>
-            <w:r>
-              <w:rPr>
-                <w:lang w:val="en-US"/>
-              </w:rPr>
-              <w:t>._</w:t>
+              <w:t>variable._</w:t>
             </w:r>
             <w:proofErr w:type="gramEnd"/>
             <w:r>
@@ -363,13 +336,7 @@
               <w:rPr>
                 <w:lang w:val="en-US"/>
               </w:rPr>
-              <w:t>variable.</w:t>
-            </w:r>
-            <w:r>
-              <w:rPr>
-                <w:lang w:val="en-US"/>
-              </w:rPr>
-              <w:t>prototype</w:t>
+              <w:t>variable.prototype</w:t>
             </w:r>
             <w:proofErr w:type="spellEnd"/>
             <w:r>
@@ -567,88 +534,76 @@
             <w:pPr>
               <w:pStyle w:val="Prrafodelista"/>
               <w:ind w:left="0"/>
-            </w:pPr>
-            <w:r>
-              <w:t>// _</w:t>
-            </w:r>
-            <w:proofErr w:type="spellStart"/>
-            <w:r>
-              <w:t>proto</w:t>
-            </w:r>
-            <w:proofErr w:type="spellEnd"/>
-            <w:r>
-              <w:t xml:space="preserve">_: </w:t>
-            </w:r>
-            <w:proofErr w:type="spellStart"/>
-            <w:r>
-              <w:t>Array</w:t>
-            </w:r>
-            <w:proofErr w:type="spellEnd"/>
-          </w:p>
-          <w:p>
-            <w:pPr>
-              <w:pStyle w:val="Prrafodelista"/>
-              <w:ind w:left="0"/>
-            </w:pPr>
-          </w:p>
-          <w:p>
-            <w:pPr>
-              <w:pStyle w:val="Prrafodelista"/>
-              <w:ind w:left="0"/>
-            </w:pPr>
-            <w:r>
-              <w:t>// _</w:t>
-            </w:r>
-            <w:proofErr w:type="spellStart"/>
-            <w:r>
-              <w:t>proto</w:t>
-            </w:r>
-            <w:proofErr w:type="spellEnd"/>
+              <w:rPr>
+                <w:lang w:val="en-US"/>
+              </w:rPr>
+            </w:pPr>
+            <w:r>
+              <w:rPr>
+                <w:lang w:val="en-US"/>
+              </w:rPr>
+              <w:t>// _proto_: Array</w:t>
+            </w:r>
+          </w:p>
+          <w:p>
+            <w:pPr>
+              <w:pStyle w:val="Prrafodelista"/>
+              <w:ind w:left="0"/>
+              <w:rPr>
+                <w:lang w:val="en-US"/>
+              </w:rPr>
+            </w:pPr>
+          </w:p>
+          <w:p>
+            <w:pPr>
+              <w:pStyle w:val="Prrafodelista"/>
+              <w:ind w:left="0"/>
+              <w:rPr>
+                <w:lang w:val="en-US"/>
+              </w:rPr>
+            </w:pPr>
+            <w:r>
+              <w:rPr>
+                <w:lang w:val="en-US"/>
+              </w:rPr>
+              <w:t>// _proto</w:t>
+            </w:r>
             <w:proofErr w:type="gramStart"/>
             <w:r>
+              <w:rPr>
+                <w:lang w:val="en-US"/>
+              </w:rPr>
               <w:t>_(</w:t>
             </w:r>
             <w:proofErr w:type="spellStart"/>
             <w:proofErr w:type="gramEnd"/>
             <w:r>
+              <w:rPr>
+                <w:lang w:val="en-US"/>
+              </w:rPr>
               <w:t>dunder</w:t>
             </w:r>
             <w:proofErr w:type="spellEnd"/>
             <w:r>
-              <w:t xml:space="preserve"> </w:t>
-            </w:r>
-            <w:proofErr w:type="spellStart"/>
-            <w:r>
-              <w:t>proto</w:t>
-            </w:r>
-            <w:proofErr w:type="spellEnd"/>
-            <w:r>
-              <w:t>)</w:t>
-            </w:r>
-          </w:p>
-          <w:p>
-            <w:pPr>
-              <w:pStyle w:val="Prrafodelista"/>
-              <w:ind w:left="0"/>
-            </w:pPr>
-            <w:proofErr w:type="spellStart"/>
-            <w:r>
-              <w:t>Let</w:t>
-            </w:r>
-            <w:proofErr w:type="spellEnd"/>
-            <w:r>
-              <w:t xml:space="preserve"> variable = </w:t>
-            </w:r>
-            <w:r>
-              <w:t>“</w:t>
-            </w:r>
-            <w:proofErr w:type="spellStart"/>
-            <w:r>
-              <w:t>string</w:t>
-            </w:r>
-            <w:proofErr w:type="spellEnd"/>
-            <w:r>
-              <w:t>”;</w:t>
+              <w:rPr>
+                <w:lang w:val="en-US"/>
+              </w:rPr>
+              <w:t xml:space="preserve"> proto)</w:t>
+            </w:r>
+          </w:p>
+          <w:p>
+            <w:pPr>
+              <w:pStyle w:val="Prrafodelista"/>
+              <w:ind w:left="0"/>
+              <w:rPr>
+                <w:lang w:val="en-US"/>
+              </w:rPr>
+            </w:pPr>
+            <w:r>
+              <w:rPr>
+                <w:lang w:val="en-US"/>
+              </w:rPr>
+              <w:t>Let variable = “string”;</w:t>
             </w:r>
           </w:p>
           <w:p>
@@ -1553,29 +1508,50 @@
             <w:pPr>
               <w:pStyle w:val="Prrafodelista"/>
               <w:ind w:left="0"/>
-            </w:pPr>
-            <w:proofErr w:type="spellStart"/>
-            <w:r>
+              <w:rPr>
+                <w:lang w:val="en-US"/>
+              </w:rPr>
+            </w:pPr>
+            <w:proofErr w:type="spellStart"/>
+            <w:r>
+              <w:rPr>
+                <w:lang w:val="en-US"/>
+              </w:rPr>
               <w:t>Const</w:t>
             </w:r>
             <w:proofErr w:type="spellEnd"/>
             <w:r>
+              <w:rPr>
+                <w:lang w:val="en-US"/>
+              </w:rPr>
               <w:t xml:space="preserve"> </w:t>
             </w:r>
             <w:proofErr w:type="spellStart"/>
             <w:r>
+              <w:rPr>
+                <w:lang w:val="en-US"/>
+              </w:rPr>
               <w:t>str</w:t>
             </w:r>
             <w:proofErr w:type="spellEnd"/>
             <w:r>
+              <w:rPr>
+                <w:lang w:val="en-US"/>
+              </w:rPr>
               <w:t xml:space="preserve"> = “</w:t>
             </w:r>
             <w:proofErr w:type="spellStart"/>
             <w:r>
+              <w:rPr>
+                <w:lang w:val="en-US"/>
+              </w:rPr>
               <w:t>dnaiel</w:t>
             </w:r>
             <w:proofErr w:type="spellEnd"/>
             <w:r>
+              <w:rPr>
+                <w:lang w:val="en-US"/>
+              </w:rPr>
               <w:t>”</w:t>
             </w:r>
           </w:p>
@@ -1583,13 +1559,22 @@
             <w:pPr>
               <w:pStyle w:val="Prrafodelista"/>
               <w:ind w:left="0"/>
-            </w:pPr>
-            <w:proofErr w:type="spellStart"/>
-            <w:r>
+              <w:rPr>
+                <w:lang w:val="en-US"/>
+              </w:rPr>
+            </w:pPr>
+            <w:proofErr w:type="spellStart"/>
+            <w:r>
+              <w:rPr>
+                <w:lang w:val="en-US"/>
+              </w:rPr>
               <w:t>Str.canal</w:t>
             </w:r>
             <w:proofErr w:type="spellEnd"/>
             <w:r>
+              <w:rPr>
+                <w:lang w:val="en-US"/>
+              </w:rPr>
               <w:t xml:space="preserve"> = “da”</w:t>
             </w:r>
           </w:p>
@@ -1832,45 +1817,53 @@
             <w:pPr>
               <w:pStyle w:val="Prrafodelista"/>
               <w:ind w:left="0"/>
-            </w:pPr>
-            <w:proofErr w:type="spellStart"/>
-            <w:r>
-              <w:t>Let</w:t>
-            </w:r>
-            <w:proofErr w:type="spellEnd"/>
-            <w:r>
-              <w:t xml:space="preserve"> </w:t>
-            </w:r>
-            <w:proofErr w:type="spellStart"/>
-            <w:r>
-              <w:t>package</w:t>
-            </w:r>
-            <w:proofErr w:type="spellEnd"/>
-            <w:r>
-              <w:t xml:space="preserve"> = “pedro”;</w:t>
-            </w:r>
-          </w:p>
-          <w:p>
-            <w:pPr>
-              <w:pStyle w:val="Prrafodelista"/>
-              <w:ind w:left="0"/>
-            </w:pPr>
-            <w:r>
-              <w:t>Console.log(</w:t>
-            </w:r>
-            <w:proofErr w:type="spellStart"/>
-            <w:r>
-              <w:t>package</w:t>
-            </w:r>
-            <w:proofErr w:type="spellEnd"/>
-            <w:r>
-              <w:t>)</w:t>
-            </w:r>
-          </w:p>
-          <w:p>
-            <w:pPr>
-              <w:pStyle w:val="Prrafodelista"/>
-              <w:ind w:left="0"/>
+              <w:rPr>
+                <w:lang w:val="en-US"/>
+              </w:rPr>
+            </w:pPr>
+            <w:r>
+              <w:rPr>
+                <w:lang w:val="en-US"/>
+              </w:rPr>
+              <w:t>Let package = “</w:t>
+            </w:r>
+            <w:proofErr w:type="spellStart"/>
+            <w:r>
+              <w:rPr>
+                <w:lang w:val="en-US"/>
+              </w:rPr>
+              <w:t>pedro</w:t>
+            </w:r>
+            <w:proofErr w:type="spellEnd"/>
+            <w:r>
+              <w:rPr>
+                <w:lang w:val="en-US"/>
+              </w:rPr>
+              <w:t>”;</w:t>
+            </w:r>
+          </w:p>
+          <w:p>
+            <w:pPr>
+              <w:pStyle w:val="Prrafodelista"/>
+              <w:ind w:left="0"/>
+              <w:rPr>
+                <w:lang w:val="en-US"/>
+              </w:rPr>
+            </w:pPr>
+            <w:r>
+              <w:rPr>
+                <w:lang w:val="en-US"/>
+              </w:rPr>
+              <w:t>Console.log(package)</w:t>
+            </w:r>
+          </w:p>
+          <w:p>
+            <w:pPr>
+              <w:pStyle w:val="Prrafodelista"/>
+              <w:ind w:left="0"/>
+              <w:rPr>
+                <w:lang w:val="en-US"/>
+              </w:rPr>
             </w:pPr>
           </w:p>
           <w:p>
@@ -2173,6 +2166,21 @@
       <w:r>
         <w:t xml:space="preserve"> entre ()</w:t>
       </w:r>
+    </w:p>
+    <w:p>
+      <w:pPr>
+        <w:pStyle w:val="Prrafodelista"/>
+        <w:ind w:left="1440"/>
+      </w:pPr>
+    </w:p>
+    <w:p>
+      <w:pPr>
+        <w:pStyle w:val="Prrafodelista"/>
+        <w:numPr>
+          <w:ilvl w:val="0"/>
+          <w:numId w:val="1"/>
+        </w:numPr>
+      </w:pPr>
       <w:bookmarkStart w:id="0" w:name="_GoBack"/>
       <w:bookmarkEnd w:id="0"/>
     </w:p>
@@ -2277,7 +2285,7 @@
   <w:abstractNum w:abstractNumId="1" w15:restartNumberingAfterBreak="0">
     <w:nsid w:val="06EA619A"/>
     <w:multiLevelType w:val="hybridMultilevel"/>
-    <w:tmpl w:val="BC708D70"/>
+    <w:tmpl w:val="E0641364"/>
     <w:lvl w:ilvl="0" w:tplc="04090001">
       <w:start w:val="1"/>
       <w:numFmt w:val="bullet"/>

</xml_diff>

<commit_message>
Terminando el archivo Word de Javascript-Master en la parte de IntersectObserver
</commit_message>
<xml_diff>
--- a/content/Javascript-master.docx
+++ b/content/Javascript-master.docx
@@ -341,14 +341,10 @@
               <w:pStyle w:val="Prrafodelista"/>
               <w:spacing w:after="0" w:line="240" w:lineRule="auto"/>
               <w:ind w:left="0"/>
-              <w:rPr>
-                <w:lang w:val="en-US"/>
-              </w:rPr>
             </w:pPr>
             <w:r>
               <w:rPr>
                 <w:rFonts w:eastAsia="Calibri"/>
-                <w:lang w:val="en-US"/>
               </w:rPr>
               <w:t>// _proto_: Array</w:t>
             </w:r>
@@ -358,9 +354,6 @@
               <w:pStyle w:val="Prrafodelista"/>
               <w:spacing w:after="0" w:line="240" w:lineRule="auto"/>
               <w:ind w:left="0"/>
-              <w:rPr>
-                <w:lang w:val="en-US"/>
-              </w:rPr>
             </w:pPr>
           </w:p>
           <w:p>
@@ -368,14 +361,10 @@
               <w:pStyle w:val="Prrafodelista"/>
               <w:spacing w:after="0" w:line="240" w:lineRule="auto"/>
               <w:ind w:left="0"/>
-              <w:rPr>
-                <w:lang w:val="en-US"/>
-              </w:rPr>
             </w:pPr>
             <w:r>
               <w:rPr>
                 <w:rFonts w:eastAsia="Calibri"/>
-                <w:lang w:val="en-US"/>
               </w:rPr>
               <w:t>// _proto_(dunder proto)</w:t>
             </w:r>
@@ -385,14 +374,10 @@
               <w:pStyle w:val="Prrafodelista"/>
               <w:spacing w:after="0" w:line="240" w:lineRule="auto"/>
               <w:ind w:left="0"/>
-              <w:rPr>
-                <w:lang w:val="en-US"/>
-              </w:rPr>
             </w:pPr>
             <w:r>
               <w:rPr>
                 <w:rFonts w:eastAsia="Calibri"/>
-                <w:lang w:val="en-US"/>
               </w:rPr>
               <w:t>Let variable = “string”;</w:t>
             </w:r>
@@ -8284,36 +8269,49 @@
                 <w:color w:val="D4D4D4"/>
                 <w:sz w:val="21"/>
                 <w:szCs w:val="21"/>
-              </w:rPr>
-            </w:pPr>
-            <w:r>
-              <w:rPr>
-                <w:rFonts w:ascii="Consolas" w:eastAsia="Times New Roman" w:hAnsi="Consolas" w:cs="Times New Roman"/>
-                <w:color w:val="D4D4D4"/>
-                <w:sz w:val="21"/>
-                <w:szCs w:val="21"/>
-              </w:rPr>
-              <w:t xml:space="preserve">    // changeStyle(e.srcElement, “#888”);</w:t>
-            </w:r>
-          </w:p>
-          <w:p>
-            <w:pPr>
-              <w:shd w:val="clear" w:color="auto" w:fill="1E1E1E"/>
-              <w:suppressAutoHyphens w:val="0"/>
-              <w:spacing w:after="0" w:line="285" w:lineRule="atLeast"/>
-              <w:rPr>
-                <w:rFonts w:ascii="Consolas" w:eastAsia="Times New Roman" w:hAnsi="Consolas" w:cs="Times New Roman"/>
-                <w:color w:val="D4D4D4"/>
-                <w:sz w:val="21"/>
-                <w:szCs w:val="21"/>
-              </w:rPr>
-            </w:pPr>
-            <w:r>
-              <w:rPr>
-                <w:rFonts w:ascii="Consolas" w:eastAsia="Times New Roman" w:hAnsi="Consolas" w:cs="Times New Roman"/>
-                <w:color w:val="D4D4D4"/>
-                <w:sz w:val="21"/>
-                <w:szCs w:val="21"/>
+                <w:lang w:val="en-US"/>
+              </w:rPr>
+            </w:pPr>
+            <w:r>
+              <w:rPr>
+                <w:rFonts w:ascii="Consolas" w:eastAsia="Times New Roman" w:hAnsi="Consolas" w:cs="Times New Roman"/>
+                <w:color w:val="D4D4D4"/>
+                <w:sz w:val="21"/>
+                <w:szCs w:val="21"/>
+              </w:rPr>
+              <w:t xml:space="preserve">    </w:t>
+            </w:r>
+            <w:r>
+              <w:rPr>
+                <w:rFonts w:ascii="Consolas" w:eastAsia="Times New Roman" w:hAnsi="Consolas" w:cs="Times New Roman"/>
+                <w:color w:val="D4D4D4"/>
+                <w:sz w:val="21"/>
+                <w:szCs w:val="21"/>
+                <w:lang w:val="en-US"/>
+              </w:rPr>
+              <w:t>// changeStyle(e.srcElement, “#888”);</w:t>
+            </w:r>
+          </w:p>
+          <w:p>
+            <w:pPr>
+              <w:shd w:val="clear" w:color="auto" w:fill="1E1E1E"/>
+              <w:suppressAutoHyphens w:val="0"/>
+              <w:spacing w:after="0" w:line="285" w:lineRule="atLeast"/>
+              <w:rPr>
+                <w:rFonts w:ascii="Consolas" w:eastAsia="Times New Roman" w:hAnsi="Consolas" w:cs="Times New Roman"/>
+                <w:color w:val="D4D4D4"/>
+                <w:sz w:val="21"/>
+                <w:szCs w:val="21"/>
+                <w:lang w:val="en-US"/>
+              </w:rPr>
+            </w:pPr>
+            <w:r>
+              <w:rPr>
+                <w:rFonts w:ascii="Consolas" w:eastAsia="Times New Roman" w:hAnsi="Consolas" w:cs="Times New Roman"/>
+                <w:color w:val="D4D4D4"/>
+                <w:sz w:val="21"/>
+                <w:szCs w:val="21"/>
+                <w:lang w:val="en-US"/>
               </w:rPr>
               <w:t>});</w:t>
             </w:r>
@@ -8328,6 +8326,7 @@
                 <w:color w:val="D4D4D4"/>
                 <w:sz w:val="21"/>
                 <w:szCs w:val="21"/>
+                <w:lang w:val="en-US"/>
               </w:rPr>
             </w:pPr>
             <w:r>
@@ -8336,6 +8335,7 @@
                 <w:color w:val="4FC1FF"/>
                 <w:sz w:val="21"/>
                 <w:szCs w:val="21"/>
+                <w:lang w:val="en-US"/>
               </w:rPr>
               <w:t>objContenedor</w:t>
             </w:r>
@@ -8345,6 +8345,7 @@
                 <w:color w:val="D4D4D4"/>
                 <w:sz w:val="21"/>
                 <w:szCs w:val="21"/>
+                <w:lang w:val="en-US"/>
               </w:rPr>
               <w:t>.</w:t>
             </w:r>
@@ -8354,6 +8355,7 @@
                 <w:color w:val="DCDCAA"/>
                 <w:sz w:val="21"/>
                 <w:szCs w:val="21"/>
+                <w:lang w:val="en-US"/>
               </w:rPr>
               <w:t>addEventListener</w:t>
             </w:r>
@@ -8363,6 +8365,7 @@
                 <w:color w:val="D4D4D4"/>
                 <w:sz w:val="21"/>
                 <w:szCs w:val="21"/>
+                <w:lang w:val="en-US"/>
               </w:rPr>
               <w:t>(</w:t>
             </w:r>
@@ -8372,6 +8375,7 @@
                 <w:color w:val="CE9178"/>
                 <w:sz w:val="21"/>
                 <w:szCs w:val="21"/>
+                <w:lang w:val="en-US"/>
               </w:rPr>
               <w:t>"drop"</w:t>
             </w:r>
@@ -8381,6 +8385,7 @@
                 <w:color w:val="D4D4D4"/>
                 <w:sz w:val="21"/>
                 <w:szCs w:val="21"/>
+                <w:lang w:val="en-US"/>
               </w:rPr>
               <w:t xml:space="preserve">, </w:t>
             </w:r>
@@ -8390,6 +8395,7 @@
                 <w:color w:val="9CDCFE"/>
                 <w:sz w:val="21"/>
                 <w:szCs w:val="21"/>
+                <w:lang w:val="en-US"/>
               </w:rPr>
               <w:t>e</w:t>
             </w:r>
@@ -8399,6 +8405,7 @@
                 <w:color w:val="569CD6"/>
                 <w:sz w:val="21"/>
                 <w:szCs w:val="21"/>
+                <w:lang w:val="en-US"/>
               </w:rPr>
               <w:t>=&gt;</w:t>
             </w:r>
@@ -8408,6 +8415,7 @@
                 <w:color w:val="D4D4D4"/>
                 <w:sz w:val="21"/>
                 <w:szCs w:val="21"/>
+                <w:lang w:val="en-US"/>
               </w:rPr>
               <w:t>{</w:t>
             </w:r>
@@ -8430,6 +8438,7 @@
                 <w:color w:val="D4D4D4"/>
                 <w:sz w:val="21"/>
                 <w:szCs w:val="21"/>
+                <w:lang w:val="en-US"/>
               </w:rPr>
               <w:t xml:space="preserve">    </w:t>
             </w:r>
@@ -9555,7 +9564,6 @@
                 <w:color w:val="D4D4D4"/>
                 <w:sz w:val="21"/>
                 <w:szCs w:val="21"/>
-                <w:lang w:val="en-US"/>
               </w:rPr>
             </w:pPr>
             <w:r>
@@ -9573,7 +9581,6 @@
                 <w:color w:val="9CDCFE"/>
                 <w:sz w:val="21"/>
                 <w:szCs w:val="21"/>
-                <w:lang w:val="en-US"/>
               </w:rPr>
               <w:t>console</w:t>
             </w:r>
@@ -9583,7 +9590,6 @@
                 <w:color w:val="D4D4D4"/>
                 <w:sz w:val="21"/>
                 <w:szCs w:val="21"/>
-                <w:lang w:val="en-US"/>
               </w:rPr>
               <w:t>.</w:t>
             </w:r>
@@ -9593,7 +9599,6 @@
                 <w:color w:val="DCDCAA"/>
                 <w:sz w:val="21"/>
                 <w:szCs w:val="21"/>
-                <w:lang w:val="en-US"/>
               </w:rPr>
               <w:t>log</w:t>
             </w:r>
@@ -9603,7 +9608,6 @@
                 <w:color w:val="D4D4D4"/>
                 <w:sz w:val="21"/>
                 <w:szCs w:val="21"/>
-                <w:lang w:val="en-US"/>
               </w:rPr>
               <w:t>(</w:t>
             </w:r>
@@ -9613,7 +9617,6 @@
                 <w:color w:val="9CDCFE"/>
                 <w:sz w:val="21"/>
                 <w:szCs w:val="21"/>
-                <w:lang w:val="en-US"/>
               </w:rPr>
               <w:t>pos</w:t>
             </w:r>
@@ -9623,7 +9626,6 @@
                 <w:color w:val="D4D4D4"/>
                 <w:sz w:val="21"/>
                 <w:szCs w:val="21"/>
-                <w:lang w:val="en-US"/>
               </w:rPr>
               <w:t>.</w:t>
             </w:r>
@@ -9633,7 +9635,6 @@
                 <w:color w:val="9CDCFE"/>
                 <w:sz w:val="21"/>
                 <w:szCs w:val="21"/>
-                <w:lang w:val="en-US"/>
               </w:rPr>
               <w:t>coords</w:t>
             </w:r>
@@ -9643,7 +9644,6 @@
                 <w:color w:val="D4D4D4"/>
                 <w:sz w:val="21"/>
                 <w:szCs w:val="21"/>
-                <w:lang w:val="en-US"/>
               </w:rPr>
               <w:t>.</w:t>
             </w:r>
@@ -9653,7 +9653,6 @@
                 <w:color w:val="9CDCFE"/>
                 <w:sz w:val="21"/>
                 <w:szCs w:val="21"/>
-                <w:lang w:val="en-US"/>
               </w:rPr>
               <w:t>longitude</w:t>
             </w:r>
@@ -9663,7 +9662,6 @@
                 <w:color w:val="D4D4D4"/>
                 <w:sz w:val="21"/>
                 <w:szCs w:val="21"/>
-                <w:lang w:val="en-US"/>
               </w:rPr>
               <w:t>);</w:t>
             </w:r>
@@ -9678,16 +9676,14 @@
                 <w:color w:val="D4D4D4"/>
                 <w:sz w:val="21"/>
                 <w:szCs w:val="21"/>
-                <w:lang w:val="en-US"/>
-              </w:rPr>
-            </w:pPr>
-            <w:r>
-              <w:rPr>
-                <w:rFonts w:ascii="Consolas" w:eastAsia="Times New Roman" w:hAnsi="Consolas" w:cs="Times New Roman"/>
-                <w:color w:val="D4D4D4"/>
-                <w:sz w:val="21"/>
-                <w:szCs w:val="21"/>
-                <w:lang w:val="en-US"/>
+              </w:rPr>
+            </w:pPr>
+            <w:r>
+              <w:rPr>
+                <w:rFonts w:ascii="Consolas" w:eastAsia="Times New Roman" w:hAnsi="Consolas" w:cs="Times New Roman"/>
+                <w:color w:val="D4D4D4"/>
+                <w:sz w:val="21"/>
+                <w:szCs w:val="21"/>
               </w:rPr>
               <w:t>}</w:t>
             </w:r>
@@ -12790,7 +12786,6 @@
                 <w:color w:val="D4D4D4"/>
                 <w:sz w:val="21"/>
                 <w:szCs w:val="21"/>
-                <w:lang w:val="en-US"/>
               </w:rPr>
             </w:pPr>
           </w:p>
@@ -13511,7 +13506,6 @@
                 <w:color w:val="D4D4D4"/>
                 <w:sz w:val="21"/>
                 <w:szCs w:val="21"/>
-                <w:lang w:val="en-US"/>
               </w:rPr>
             </w:pPr>
             <w:r>
@@ -13530,7 +13524,6 @@
                 <w:color w:val="9CDCFE"/>
                 <w:sz w:val="21"/>
                 <w:szCs w:val="21"/>
-                <w:lang w:val="en-US"/>
               </w:rPr>
               <w:t>console</w:t>
             </w:r>
@@ -13540,7 +13533,6 @@
                 <w:color w:val="D4D4D4"/>
                 <w:sz w:val="21"/>
                 <w:szCs w:val="21"/>
-                <w:lang w:val="en-US"/>
               </w:rPr>
               <w:t>.</w:t>
             </w:r>
@@ -13550,7 +13542,6 @@
                 <w:color w:val="DCDCAA"/>
                 <w:sz w:val="21"/>
                 <w:szCs w:val="21"/>
-                <w:lang w:val="en-US"/>
               </w:rPr>
               <w:t>log</w:t>
             </w:r>
@@ -13560,7 +13551,6 @@
                 <w:color w:val="D4D4D4"/>
                 <w:sz w:val="21"/>
                 <w:szCs w:val="21"/>
-                <w:lang w:val="en-US"/>
               </w:rPr>
               <w:t>(</w:t>
             </w:r>
@@ -13570,7 +13560,6 @@
                 <w:color w:val="9CDCFE"/>
                 <w:sz w:val="21"/>
                 <w:szCs w:val="21"/>
-                <w:lang w:val="en-US"/>
               </w:rPr>
               <w:t>carga</w:t>
             </w:r>
@@ -13580,7 +13569,6 @@
                 <w:color w:val="D4D4D4"/>
                 <w:sz w:val="21"/>
                 <w:szCs w:val="21"/>
-                <w:lang w:val="en-US"/>
               </w:rPr>
               <w:t xml:space="preserve">); </w:t>
             </w:r>
@@ -14789,7 +14777,6 @@
                 <w:color w:val="D4D4D4"/>
                 <w:sz w:val="21"/>
                 <w:szCs w:val="21"/>
-                <w:lang w:val="en-US"/>
               </w:rPr>
             </w:pPr>
             <w:r>
@@ -14798,7 +14785,6 @@
                 <w:color w:val="CE9178"/>
                 <w:sz w:val="21"/>
                 <w:szCs w:val="21"/>
-                <w:lang w:val="en-US"/>
               </w:rPr>
               <w:t>"strict mode"</w:t>
             </w:r>
@@ -14808,7 +14794,6 @@
                 <w:color w:val="D4D4D4"/>
                 <w:sz w:val="21"/>
                 <w:szCs w:val="21"/>
-                <w:lang w:val="en-US"/>
               </w:rPr>
               <w:t>;</w:t>
             </w:r>
@@ -18354,7 +18339,6 @@
                 <w:color w:val="D4D4D4"/>
                 <w:sz w:val="21"/>
                 <w:szCs w:val="21"/>
-                <w:lang w:val="en-US"/>
               </w:rPr>
             </w:pPr>
             <w:r>
@@ -18373,7 +18357,6 @@
                 <w:color w:val="569CD6"/>
                 <w:sz w:val="21"/>
                 <w:szCs w:val="21"/>
-                <w:lang w:val="en-US"/>
               </w:rPr>
               <w:t>const</w:t>
             </w:r>
@@ -18383,7 +18366,6 @@
                 <w:color w:val="D4D4D4"/>
                 <w:sz w:val="21"/>
                 <w:szCs w:val="21"/>
-                <w:lang w:val="en-US"/>
               </w:rPr>
               <w:t xml:space="preserve"> </w:t>
             </w:r>
@@ -18393,7 +18375,6 @@
                 <w:color w:val="4FC1FF"/>
                 <w:sz w:val="21"/>
                 <w:szCs w:val="21"/>
-                <w:lang w:val="en-US"/>
               </w:rPr>
               <w:t>idbTransaction</w:t>
             </w:r>
@@ -18403,7 +18384,6 @@
                 <w:color w:val="D4D4D4"/>
                 <w:sz w:val="21"/>
                 <w:szCs w:val="21"/>
-                <w:lang w:val="en-US"/>
               </w:rPr>
               <w:t xml:space="preserve"> = </w:t>
             </w:r>
@@ -18413,7 +18393,6 @@
                 <w:color w:val="4FC1FF"/>
                 <w:sz w:val="21"/>
                 <w:szCs w:val="21"/>
-                <w:lang w:val="en-US"/>
               </w:rPr>
               <w:t>db</w:t>
             </w:r>
@@ -18423,7 +18402,6 @@
                 <w:color w:val="D4D4D4"/>
                 <w:sz w:val="21"/>
                 <w:szCs w:val="21"/>
-                <w:lang w:val="en-US"/>
               </w:rPr>
               <w:t>.</w:t>
             </w:r>
@@ -18433,7 +18411,6 @@
                 <w:color w:val="DCDCAA"/>
                 <w:sz w:val="21"/>
                 <w:szCs w:val="21"/>
-                <w:lang w:val="en-US"/>
               </w:rPr>
               <w:t>transaction</w:t>
             </w:r>
@@ -18443,7 +18420,6 @@
                 <w:color w:val="D4D4D4"/>
                 <w:sz w:val="21"/>
                 <w:szCs w:val="21"/>
-                <w:lang w:val="en-US"/>
               </w:rPr>
               <w:t>(</w:t>
             </w:r>
@@ -18453,7 +18429,6 @@
                 <w:color w:val="CE9178"/>
                 <w:sz w:val="21"/>
                 <w:szCs w:val="21"/>
-                <w:lang w:val="en-US"/>
               </w:rPr>
               <w:t>"nombres"</w:t>
             </w:r>
@@ -18463,7 +18438,6 @@
                 <w:color w:val="D4D4D4"/>
                 <w:sz w:val="21"/>
                 <w:szCs w:val="21"/>
-                <w:lang w:val="en-US"/>
               </w:rPr>
               <w:t xml:space="preserve">, </w:t>
             </w:r>
@@ -18473,7 +18447,6 @@
                 <w:color w:val="CE9178"/>
                 <w:sz w:val="21"/>
                 <w:szCs w:val="21"/>
-                <w:lang w:val="en-US"/>
               </w:rPr>
               <w:t>"readwrite"</w:t>
             </w:r>
@@ -18483,7 +18456,6 @@
                 <w:color w:val="D4D4D4"/>
                 <w:sz w:val="21"/>
                 <w:szCs w:val="21"/>
-                <w:lang w:val="en-US"/>
               </w:rPr>
               <w:t>);</w:t>
             </w:r>
@@ -19680,12 +19652,2102 @@
       </w:tr>
     </w:tbl>
     <w:p/>
-    <w:p>
-      <w:bookmarkStart w:id="0" w:name="_GoBack"/>
-      <w:bookmarkEnd w:id="0"/>
-    </w:p>
+    <w:tbl>
+      <w:tblPr>
+        <w:tblStyle w:val="Tablaconcuadrcula"/>
+        <w:tblW w:w="0" w:type="auto"/>
+        <w:tblLook w:val="04A0" w:firstRow="1" w:lastRow="0" w:firstColumn="1" w:lastColumn="0" w:noHBand="0" w:noVBand="1"/>
+      </w:tblPr>
+      <w:tblGrid>
+        <w:gridCol w:w="8828"/>
+      </w:tblGrid>
+      <w:tr>
+        <w:tc>
+          <w:tcPr>
+            <w:tcW w:w="8828" w:type="dxa"/>
+          </w:tcPr>
+          <w:p>
+            <w:pPr>
+              <w:pStyle w:val="Prrafodelista"/>
+              <w:numPr>
+                <w:ilvl w:val="0"/>
+                <w:numId w:val="7"/>
+              </w:numPr>
+            </w:pPr>
+            <w:r>
+              <w:t>MATCHMEDIA</w:t>
+            </w:r>
+          </w:p>
+          <w:p>
+            <w:pPr>
+              <w:shd w:val="clear" w:color="auto" w:fill="1E1E1E"/>
+              <w:suppressAutoHyphens w:val="0"/>
+              <w:spacing w:after="0" w:line="285" w:lineRule="atLeast"/>
+              <w:rPr>
+                <w:rFonts w:ascii="Consolas" w:eastAsia="Times New Roman" w:hAnsi="Consolas" w:cs="Times New Roman"/>
+                <w:color w:val="D4D4D4"/>
+                <w:sz w:val="21"/>
+                <w:szCs w:val="21"/>
+                <w:lang w:val="en-US"/>
+              </w:rPr>
+            </w:pPr>
+            <w:r>
+              <w:rPr>
+                <w:rFonts w:ascii="Consolas" w:eastAsia="Times New Roman" w:hAnsi="Consolas" w:cs="Times New Roman"/>
+                <w:color w:val="CE9178"/>
+                <w:sz w:val="21"/>
+                <w:szCs w:val="21"/>
+                <w:lang w:val="en-US"/>
+              </w:rPr>
+              <w:t>"strict mode"</w:t>
+            </w:r>
+            <w:r>
+              <w:rPr>
+                <w:rFonts w:ascii="Consolas" w:eastAsia="Times New Roman" w:hAnsi="Consolas" w:cs="Times New Roman"/>
+                <w:color w:val="D4D4D4"/>
+                <w:sz w:val="21"/>
+                <w:szCs w:val="21"/>
+                <w:lang w:val="en-US"/>
+              </w:rPr>
+              <w:t>;</w:t>
+            </w:r>
+          </w:p>
+          <w:p>
+            <w:pPr>
+              <w:shd w:val="clear" w:color="auto" w:fill="1E1E1E"/>
+              <w:suppressAutoHyphens w:val="0"/>
+              <w:spacing w:after="0" w:line="285" w:lineRule="atLeast"/>
+              <w:rPr>
+                <w:rFonts w:ascii="Consolas" w:eastAsia="Times New Roman" w:hAnsi="Consolas" w:cs="Times New Roman"/>
+                <w:color w:val="D4D4D4"/>
+                <w:sz w:val="21"/>
+                <w:szCs w:val="21"/>
+              </w:rPr>
+            </w:pPr>
+            <w:r>
+              <w:rPr>
+                <w:rFonts w:ascii="Consolas" w:eastAsia="Times New Roman" w:hAnsi="Consolas" w:cs="Times New Roman"/>
+                <w:color w:val="6A9955"/>
+                <w:sz w:val="21"/>
+                <w:szCs w:val="21"/>
+              </w:rPr>
+              <w:t>// matchMedia funciona como los media querys</w:t>
+            </w:r>
+          </w:p>
+          <w:p>
+            <w:pPr>
+              <w:shd w:val="clear" w:color="auto" w:fill="1E1E1E"/>
+              <w:suppressAutoHyphens w:val="0"/>
+              <w:spacing w:after="0" w:line="285" w:lineRule="atLeast"/>
+              <w:rPr>
+                <w:rFonts w:ascii="Consolas" w:eastAsia="Times New Roman" w:hAnsi="Consolas" w:cs="Times New Roman"/>
+                <w:color w:val="D4D4D4"/>
+                <w:sz w:val="21"/>
+                <w:szCs w:val="21"/>
+              </w:rPr>
+            </w:pPr>
+            <w:r>
+              <w:rPr>
+                <w:rFonts w:ascii="Consolas" w:eastAsia="Times New Roman" w:hAnsi="Consolas" w:cs="Times New Roman"/>
+                <w:color w:val="6A9955"/>
+                <w:sz w:val="21"/>
+                <w:szCs w:val="21"/>
+              </w:rPr>
+              <w:t>// El valor de retorno es un booleano</w:t>
+            </w:r>
+          </w:p>
+          <w:p>
+            <w:pPr>
+              <w:shd w:val="clear" w:color="auto" w:fill="1E1E1E"/>
+              <w:suppressAutoHyphens w:val="0"/>
+              <w:spacing w:after="0" w:line="285" w:lineRule="atLeast"/>
+              <w:rPr>
+                <w:rFonts w:ascii="Consolas" w:eastAsia="Times New Roman" w:hAnsi="Consolas" w:cs="Times New Roman"/>
+                <w:color w:val="D4D4D4"/>
+                <w:sz w:val="21"/>
+                <w:szCs w:val="21"/>
+                <w:lang w:val="en-US"/>
+              </w:rPr>
+            </w:pPr>
+            <w:r>
+              <w:rPr>
+                <w:rFonts w:ascii="Consolas" w:eastAsia="Times New Roman" w:hAnsi="Consolas" w:cs="Times New Roman"/>
+                <w:color w:val="569CD6"/>
+                <w:sz w:val="21"/>
+                <w:szCs w:val="21"/>
+                <w:lang w:val="en-US"/>
+              </w:rPr>
+              <w:t>const</w:t>
+            </w:r>
+            <w:r>
+              <w:rPr>
+                <w:rFonts w:ascii="Consolas" w:eastAsia="Times New Roman" w:hAnsi="Consolas" w:cs="Times New Roman"/>
+                <w:color w:val="D4D4D4"/>
+                <w:sz w:val="21"/>
+                <w:szCs w:val="21"/>
+                <w:lang w:val="en-US"/>
+              </w:rPr>
+              <w:t xml:space="preserve"> </w:t>
+            </w:r>
+            <w:r>
+              <w:rPr>
+                <w:rFonts w:ascii="Consolas" w:eastAsia="Times New Roman" w:hAnsi="Consolas" w:cs="Times New Roman"/>
+                <w:color w:val="4FC1FF"/>
+                <w:sz w:val="21"/>
+                <w:szCs w:val="21"/>
+                <w:lang w:val="en-US"/>
+              </w:rPr>
+              <w:t>mq</w:t>
+            </w:r>
+            <w:r>
+              <w:rPr>
+                <w:rFonts w:ascii="Consolas" w:eastAsia="Times New Roman" w:hAnsi="Consolas" w:cs="Times New Roman"/>
+                <w:color w:val="D4D4D4"/>
+                <w:sz w:val="21"/>
+                <w:szCs w:val="21"/>
+                <w:lang w:val="en-US"/>
+              </w:rPr>
+              <w:t xml:space="preserve"> = </w:t>
+            </w:r>
+            <w:r>
+              <w:rPr>
+                <w:rFonts w:ascii="Consolas" w:eastAsia="Times New Roman" w:hAnsi="Consolas" w:cs="Times New Roman"/>
+                <w:color w:val="DCDCAA"/>
+                <w:sz w:val="21"/>
+                <w:szCs w:val="21"/>
+                <w:lang w:val="en-US"/>
+              </w:rPr>
+              <w:t>matchMedia</w:t>
+            </w:r>
+            <w:r>
+              <w:rPr>
+                <w:rFonts w:ascii="Consolas" w:eastAsia="Times New Roman" w:hAnsi="Consolas" w:cs="Times New Roman"/>
+                <w:color w:val="D4D4D4"/>
+                <w:sz w:val="21"/>
+                <w:szCs w:val="21"/>
+                <w:lang w:val="en-US"/>
+              </w:rPr>
+              <w:t>(</w:t>
+            </w:r>
+            <w:r>
+              <w:rPr>
+                <w:rFonts w:ascii="Consolas" w:eastAsia="Times New Roman" w:hAnsi="Consolas" w:cs="Times New Roman"/>
+                <w:color w:val="CE9178"/>
+                <w:sz w:val="21"/>
+                <w:szCs w:val="21"/>
+                <w:lang w:val="en-US"/>
+              </w:rPr>
+              <w:t>"(max-width: 500px)"</w:t>
+            </w:r>
+            <w:r>
+              <w:rPr>
+                <w:rFonts w:ascii="Consolas" w:eastAsia="Times New Roman" w:hAnsi="Consolas" w:cs="Times New Roman"/>
+                <w:color w:val="D4D4D4"/>
+                <w:sz w:val="21"/>
+                <w:szCs w:val="21"/>
+                <w:lang w:val="en-US"/>
+              </w:rPr>
+              <w:t>);</w:t>
+            </w:r>
+          </w:p>
+          <w:p>
+            <w:pPr>
+              <w:shd w:val="clear" w:color="auto" w:fill="1E1E1E"/>
+              <w:suppressAutoHyphens w:val="0"/>
+              <w:spacing w:after="0" w:line="285" w:lineRule="atLeast"/>
+              <w:rPr>
+                <w:rFonts w:ascii="Consolas" w:eastAsia="Times New Roman" w:hAnsi="Consolas" w:cs="Times New Roman"/>
+                <w:color w:val="D4D4D4"/>
+                <w:sz w:val="21"/>
+                <w:szCs w:val="21"/>
+              </w:rPr>
+            </w:pPr>
+            <w:r>
+              <w:rPr>
+                <w:rFonts w:ascii="Consolas" w:eastAsia="Times New Roman" w:hAnsi="Consolas" w:cs="Times New Roman"/>
+                <w:color w:val="6A9955"/>
+                <w:sz w:val="21"/>
+                <w:szCs w:val="21"/>
+              </w:rPr>
+              <w:t>// Evento change en mq para escuchar los cambios de resoluciones</w:t>
+            </w:r>
+          </w:p>
+          <w:p>
+            <w:pPr>
+              <w:shd w:val="clear" w:color="auto" w:fill="1E1E1E"/>
+              <w:suppressAutoHyphens w:val="0"/>
+              <w:spacing w:after="0" w:line="285" w:lineRule="atLeast"/>
+              <w:rPr>
+                <w:rFonts w:ascii="Consolas" w:eastAsia="Times New Roman" w:hAnsi="Consolas" w:cs="Times New Roman"/>
+                <w:color w:val="D4D4D4"/>
+                <w:sz w:val="21"/>
+                <w:szCs w:val="21"/>
+              </w:rPr>
+            </w:pPr>
+            <w:r>
+              <w:rPr>
+                <w:rFonts w:ascii="Consolas" w:eastAsia="Times New Roman" w:hAnsi="Consolas" w:cs="Times New Roman"/>
+                <w:color w:val="4FC1FF"/>
+                <w:sz w:val="21"/>
+                <w:szCs w:val="21"/>
+              </w:rPr>
+              <w:t>mq</w:t>
+            </w:r>
+            <w:r>
+              <w:rPr>
+                <w:rFonts w:ascii="Consolas" w:eastAsia="Times New Roman" w:hAnsi="Consolas" w:cs="Times New Roman"/>
+                <w:color w:val="D4D4D4"/>
+                <w:sz w:val="21"/>
+                <w:szCs w:val="21"/>
+              </w:rPr>
+              <w:t>.</w:t>
+            </w:r>
+            <w:r>
+              <w:rPr>
+                <w:rFonts w:ascii="Consolas" w:eastAsia="Times New Roman" w:hAnsi="Consolas" w:cs="Times New Roman"/>
+                <w:color w:val="DCDCAA"/>
+                <w:sz w:val="21"/>
+                <w:szCs w:val="21"/>
+              </w:rPr>
+              <w:t>addEventListener</w:t>
+            </w:r>
+            <w:r>
+              <w:rPr>
+                <w:rFonts w:ascii="Consolas" w:eastAsia="Times New Roman" w:hAnsi="Consolas" w:cs="Times New Roman"/>
+                <w:color w:val="D4D4D4"/>
+                <w:sz w:val="21"/>
+                <w:szCs w:val="21"/>
+              </w:rPr>
+              <w:t>(</w:t>
+            </w:r>
+            <w:r>
+              <w:rPr>
+                <w:rFonts w:ascii="Consolas" w:eastAsia="Times New Roman" w:hAnsi="Consolas" w:cs="Times New Roman"/>
+                <w:color w:val="CE9178"/>
+                <w:sz w:val="21"/>
+                <w:szCs w:val="21"/>
+              </w:rPr>
+              <w:t>"change"</w:t>
+            </w:r>
+            <w:r>
+              <w:rPr>
+                <w:rFonts w:ascii="Consolas" w:eastAsia="Times New Roman" w:hAnsi="Consolas" w:cs="Times New Roman"/>
+                <w:color w:val="D4D4D4"/>
+                <w:sz w:val="21"/>
+                <w:szCs w:val="21"/>
+              </w:rPr>
+              <w:t>, ()</w:t>
+            </w:r>
+            <w:r>
+              <w:rPr>
+                <w:rFonts w:ascii="Consolas" w:eastAsia="Times New Roman" w:hAnsi="Consolas" w:cs="Times New Roman"/>
+                <w:color w:val="569CD6"/>
+                <w:sz w:val="21"/>
+                <w:szCs w:val="21"/>
+              </w:rPr>
+              <w:t>=&gt;</w:t>
+            </w:r>
+            <w:r>
+              <w:rPr>
+                <w:rFonts w:ascii="Consolas" w:eastAsia="Times New Roman" w:hAnsi="Consolas" w:cs="Times New Roman"/>
+                <w:color w:val="D4D4D4"/>
+                <w:sz w:val="21"/>
+                <w:szCs w:val="21"/>
+              </w:rPr>
+              <w:t>{</w:t>
+            </w:r>
+          </w:p>
+          <w:p>
+            <w:pPr>
+              <w:shd w:val="clear" w:color="auto" w:fill="1E1E1E"/>
+              <w:suppressAutoHyphens w:val="0"/>
+              <w:spacing w:after="0" w:line="285" w:lineRule="atLeast"/>
+              <w:rPr>
+                <w:rFonts w:ascii="Consolas" w:eastAsia="Times New Roman" w:hAnsi="Consolas" w:cs="Times New Roman"/>
+                <w:color w:val="D4D4D4"/>
+                <w:sz w:val="21"/>
+                <w:szCs w:val="21"/>
+              </w:rPr>
+            </w:pPr>
+            <w:r>
+              <w:rPr>
+                <w:rFonts w:ascii="Consolas" w:eastAsia="Times New Roman" w:hAnsi="Consolas" w:cs="Times New Roman"/>
+                <w:color w:val="D4D4D4"/>
+                <w:sz w:val="21"/>
+                <w:szCs w:val="21"/>
+              </w:rPr>
+              <w:t xml:space="preserve">    </w:t>
+            </w:r>
+            <w:r>
+              <w:rPr>
+                <w:rFonts w:ascii="Consolas" w:eastAsia="Times New Roman" w:hAnsi="Consolas" w:cs="Times New Roman"/>
+                <w:color w:val="9CDCFE"/>
+                <w:sz w:val="21"/>
+                <w:szCs w:val="21"/>
+              </w:rPr>
+              <w:t>console</w:t>
+            </w:r>
+            <w:r>
+              <w:rPr>
+                <w:rFonts w:ascii="Consolas" w:eastAsia="Times New Roman" w:hAnsi="Consolas" w:cs="Times New Roman"/>
+                <w:color w:val="D4D4D4"/>
+                <w:sz w:val="21"/>
+                <w:szCs w:val="21"/>
+              </w:rPr>
+              <w:t>.</w:t>
+            </w:r>
+            <w:r>
+              <w:rPr>
+                <w:rFonts w:ascii="Consolas" w:eastAsia="Times New Roman" w:hAnsi="Consolas" w:cs="Times New Roman"/>
+                <w:color w:val="DCDCAA"/>
+                <w:sz w:val="21"/>
+                <w:szCs w:val="21"/>
+              </w:rPr>
+              <w:t>log</w:t>
+            </w:r>
+            <w:r>
+              <w:rPr>
+                <w:rFonts w:ascii="Consolas" w:eastAsia="Times New Roman" w:hAnsi="Consolas" w:cs="Times New Roman"/>
+                <w:color w:val="D4D4D4"/>
+                <w:sz w:val="21"/>
+                <w:szCs w:val="21"/>
+              </w:rPr>
+              <w:t>(</w:t>
+            </w:r>
+            <w:r>
+              <w:rPr>
+                <w:rFonts w:ascii="Consolas" w:eastAsia="Times New Roman" w:hAnsi="Consolas" w:cs="Times New Roman"/>
+                <w:color w:val="CE9178"/>
+                <w:sz w:val="21"/>
+                <w:szCs w:val="21"/>
+              </w:rPr>
+              <w:t>"Resolucion cambiada."</w:t>
+            </w:r>
+            <w:r>
+              <w:rPr>
+                <w:rFonts w:ascii="Consolas" w:eastAsia="Times New Roman" w:hAnsi="Consolas" w:cs="Times New Roman"/>
+                <w:color w:val="D4D4D4"/>
+                <w:sz w:val="21"/>
+                <w:szCs w:val="21"/>
+              </w:rPr>
+              <w:t>);</w:t>
+            </w:r>
+          </w:p>
+          <w:p>
+            <w:pPr>
+              <w:shd w:val="clear" w:color="auto" w:fill="1E1E1E"/>
+              <w:suppressAutoHyphens w:val="0"/>
+              <w:spacing w:after="0" w:line="285" w:lineRule="atLeast"/>
+              <w:rPr>
+                <w:rFonts w:ascii="Consolas" w:eastAsia="Times New Roman" w:hAnsi="Consolas" w:cs="Times New Roman"/>
+                <w:color w:val="D4D4D4"/>
+                <w:sz w:val="21"/>
+                <w:szCs w:val="21"/>
+              </w:rPr>
+            </w:pPr>
+            <w:r>
+              <w:rPr>
+                <w:rFonts w:ascii="Consolas" w:eastAsia="Times New Roman" w:hAnsi="Consolas" w:cs="Times New Roman"/>
+                <w:color w:val="D4D4D4"/>
+                <w:sz w:val="21"/>
+                <w:szCs w:val="21"/>
+              </w:rPr>
+              <w:t xml:space="preserve">    </w:t>
+            </w:r>
+            <w:r>
+              <w:rPr>
+                <w:rFonts w:ascii="Consolas" w:eastAsia="Times New Roman" w:hAnsi="Consolas" w:cs="Times New Roman"/>
+                <w:color w:val="6A9955"/>
+                <w:sz w:val="21"/>
+                <w:szCs w:val="21"/>
+              </w:rPr>
+              <w:t>// mq.matches nos devuelve un booleano depende el valor de</w:t>
+            </w:r>
+          </w:p>
+          <w:p>
+            <w:pPr>
+              <w:shd w:val="clear" w:color="auto" w:fill="1E1E1E"/>
+              <w:suppressAutoHyphens w:val="0"/>
+              <w:spacing w:after="0" w:line="285" w:lineRule="atLeast"/>
+              <w:rPr>
+                <w:rFonts w:ascii="Consolas" w:eastAsia="Times New Roman" w:hAnsi="Consolas" w:cs="Times New Roman"/>
+                <w:color w:val="D4D4D4"/>
+                <w:sz w:val="21"/>
+                <w:szCs w:val="21"/>
+              </w:rPr>
+            </w:pPr>
+            <w:r>
+              <w:rPr>
+                <w:rFonts w:ascii="Consolas" w:eastAsia="Times New Roman" w:hAnsi="Consolas" w:cs="Times New Roman"/>
+                <w:color w:val="D4D4D4"/>
+                <w:sz w:val="21"/>
+                <w:szCs w:val="21"/>
+              </w:rPr>
+              <w:t xml:space="preserve">    </w:t>
+            </w:r>
+            <w:r>
+              <w:rPr>
+                <w:rFonts w:ascii="Consolas" w:eastAsia="Times New Roman" w:hAnsi="Consolas" w:cs="Times New Roman"/>
+                <w:color w:val="6A9955"/>
+                <w:sz w:val="21"/>
+                <w:szCs w:val="21"/>
+              </w:rPr>
+              <w:t>// captura en la variable mq</w:t>
+            </w:r>
+          </w:p>
+          <w:p>
+            <w:pPr>
+              <w:shd w:val="clear" w:color="auto" w:fill="1E1E1E"/>
+              <w:suppressAutoHyphens w:val="0"/>
+              <w:spacing w:after="0" w:line="285" w:lineRule="atLeast"/>
+              <w:rPr>
+                <w:rFonts w:ascii="Consolas" w:eastAsia="Times New Roman" w:hAnsi="Consolas" w:cs="Times New Roman"/>
+                <w:color w:val="D4D4D4"/>
+                <w:sz w:val="21"/>
+                <w:szCs w:val="21"/>
+              </w:rPr>
+            </w:pPr>
+            <w:r>
+              <w:rPr>
+                <w:rFonts w:ascii="Consolas" w:eastAsia="Times New Roman" w:hAnsi="Consolas" w:cs="Times New Roman"/>
+                <w:color w:val="D4D4D4"/>
+                <w:sz w:val="21"/>
+                <w:szCs w:val="21"/>
+              </w:rPr>
+              <w:t xml:space="preserve">    </w:t>
+            </w:r>
+            <w:r>
+              <w:rPr>
+                <w:rFonts w:ascii="Consolas" w:eastAsia="Times New Roman" w:hAnsi="Consolas" w:cs="Times New Roman"/>
+                <w:color w:val="C586C0"/>
+                <w:sz w:val="21"/>
+                <w:szCs w:val="21"/>
+              </w:rPr>
+              <w:t>if</w:t>
+            </w:r>
+            <w:r>
+              <w:rPr>
+                <w:rFonts w:ascii="Consolas" w:eastAsia="Times New Roman" w:hAnsi="Consolas" w:cs="Times New Roman"/>
+                <w:color w:val="D4D4D4"/>
+                <w:sz w:val="21"/>
+                <w:szCs w:val="21"/>
+              </w:rPr>
+              <w:t xml:space="preserve"> (</w:t>
+            </w:r>
+            <w:r>
+              <w:rPr>
+                <w:rFonts w:ascii="Consolas" w:eastAsia="Times New Roman" w:hAnsi="Consolas" w:cs="Times New Roman"/>
+                <w:color w:val="4FC1FF"/>
+                <w:sz w:val="21"/>
+                <w:szCs w:val="21"/>
+              </w:rPr>
+              <w:t>mq</w:t>
+            </w:r>
+            <w:r>
+              <w:rPr>
+                <w:rFonts w:ascii="Consolas" w:eastAsia="Times New Roman" w:hAnsi="Consolas" w:cs="Times New Roman"/>
+                <w:color w:val="D4D4D4"/>
+                <w:sz w:val="21"/>
+                <w:szCs w:val="21"/>
+              </w:rPr>
+              <w:t>.</w:t>
+            </w:r>
+            <w:r>
+              <w:rPr>
+                <w:rFonts w:ascii="Consolas" w:eastAsia="Times New Roman" w:hAnsi="Consolas" w:cs="Times New Roman"/>
+                <w:color w:val="4FC1FF"/>
+                <w:sz w:val="21"/>
+                <w:szCs w:val="21"/>
+              </w:rPr>
+              <w:t>matches</w:t>
+            </w:r>
+            <w:r>
+              <w:rPr>
+                <w:rFonts w:ascii="Consolas" w:eastAsia="Times New Roman" w:hAnsi="Consolas" w:cs="Times New Roman"/>
+                <w:color w:val="D4D4D4"/>
+                <w:sz w:val="21"/>
+                <w:szCs w:val="21"/>
+              </w:rPr>
+              <w:t>) {</w:t>
+            </w:r>
+          </w:p>
+          <w:p>
+            <w:pPr>
+              <w:shd w:val="clear" w:color="auto" w:fill="1E1E1E"/>
+              <w:suppressAutoHyphens w:val="0"/>
+              <w:spacing w:after="0" w:line="285" w:lineRule="atLeast"/>
+              <w:rPr>
+                <w:rFonts w:ascii="Consolas" w:eastAsia="Times New Roman" w:hAnsi="Consolas" w:cs="Times New Roman"/>
+                <w:color w:val="D4D4D4"/>
+                <w:sz w:val="21"/>
+                <w:szCs w:val="21"/>
+              </w:rPr>
+            </w:pPr>
+            <w:r>
+              <w:rPr>
+                <w:rFonts w:ascii="Consolas" w:eastAsia="Times New Roman" w:hAnsi="Consolas" w:cs="Times New Roman"/>
+                <w:color w:val="D4D4D4"/>
+                <w:sz w:val="21"/>
+                <w:szCs w:val="21"/>
+              </w:rPr>
+              <w:t xml:space="preserve">        </w:t>
+            </w:r>
+            <w:r>
+              <w:rPr>
+                <w:rFonts w:ascii="Consolas" w:eastAsia="Times New Roman" w:hAnsi="Consolas" w:cs="Times New Roman"/>
+                <w:color w:val="6A9955"/>
+                <w:sz w:val="21"/>
+                <w:szCs w:val="21"/>
+              </w:rPr>
+              <w:t>// Si la resolución es menor o igual a 500px</w:t>
+            </w:r>
+          </w:p>
+          <w:p>
+            <w:pPr>
+              <w:shd w:val="clear" w:color="auto" w:fill="1E1E1E"/>
+              <w:suppressAutoHyphens w:val="0"/>
+              <w:spacing w:after="0" w:line="285" w:lineRule="atLeast"/>
+              <w:rPr>
+                <w:rFonts w:ascii="Consolas" w:eastAsia="Times New Roman" w:hAnsi="Consolas" w:cs="Times New Roman"/>
+                <w:color w:val="D4D4D4"/>
+                <w:sz w:val="21"/>
+                <w:szCs w:val="21"/>
+              </w:rPr>
+            </w:pPr>
+            <w:r>
+              <w:rPr>
+                <w:rFonts w:ascii="Consolas" w:eastAsia="Times New Roman" w:hAnsi="Consolas" w:cs="Times New Roman"/>
+                <w:color w:val="D4D4D4"/>
+                <w:sz w:val="21"/>
+                <w:szCs w:val="21"/>
+              </w:rPr>
+              <w:t xml:space="preserve">    } </w:t>
+            </w:r>
+            <w:r>
+              <w:rPr>
+                <w:rFonts w:ascii="Consolas" w:eastAsia="Times New Roman" w:hAnsi="Consolas" w:cs="Times New Roman"/>
+                <w:color w:val="C586C0"/>
+                <w:sz w:val="21"/>
+                <w:szCs w:val="21"/>
+              </w:rPr>
+              <w:t>else</w:t>
+            </w:r>
+            <w:r>
+              <w:rPr>
+                <w:rFonts w:ascii="Consolas" w:eastAsia="Times New Roman" w:hAnsi="Consolas" w:cs="Times New Roman"/>
+                <w:color w:val="D4D4D4"/>
+                <w:sz w:val="21"/>
+                <w:szCs w:val="21"/>
+              </w:rPr>
+              <w:t xml:space="preserve"> {</w:t>
+            </w:r>
+          </w:p>
+          <w:p>
+            <w:pPr>
+              <w:shd w:val="clear" w:color="auto" w:fill="1E1E1E"/>
+              <w:suppressAutoHyphens w:val="0"/>
+              <w:spacing w:after="0" w:line="285" w:lineRule="atLeast"/>
+              <w:rPr>
+                <w:rFonts w:ascii="Consolas" w:eastAsia="Times New Roman" w:hAnsi="Consolas" w:cs="Times New Roman"/>
+                <w:color w:val="D4D4D4"/>
+                <w:sz w:val="21"/>
+                <w:szCs w:val="21"/>
+              </w:rPr>
+            </w:pPr>
+            <w:r>
+              <w:rPr>
+                <w:rFonts w:ascii="Consolas" w:eastAsia="Times New Roman" w:hAnsi="Consolas" w:cs="Times New Roman"/>
+                <w:color w:val="D4D4D4"/>
+                <w:sz w:val="21"/>
+                <w:szCs w:val="21"/>
+              </w:rPr>
+              <w:t xml:space="preserve">        </w:t>
+            </w:r>
+            <w:r>
+              <w:rPr>
+                <w:rFonts w:ascii="Consolas" w:eastAsia="Times New Roman" w:hAnsi="Consolas" w:cs="Times New Roman"/>
+                <w:color w:val="6A9955"/>
+                <w:sz w:val="21"/>
+                <w:szCs w:val="21"/>
+              </w:rPr>
+              <w:t>// Si la resolucion es mayor a 500px</w:t>
+            </w:r>
+          </w:p>
+          <w:p>
+            <w:pPr>
+              <w:shd w:val="clear" w:color="auto" w:fill="1E1E1E"/>
+              <w:suppressAutoHyphens w:val="0"/>
+              <w:spacing w:after="0" w:line="285" w:lineRule="atLeast"/>
+              <w:rPr>
+                <w:rFonts w:ascii="Consolas" w:eastAsia="Times New Roman" w:hAnsi="Consolas" w:cs="Times New Roman"/>
+                <w:color w:val="D4D4D4"/>
+                <w:sz w:val="21"/>
+                <w:szCs w:val="21"/>
+                <w:lang w:val="en-US"/>
+              </w:rPr>
+            </w:pPr>
+            <w:r>
+              <w:rPr>
+                <w:rFonts w:ascii="Consolas" w:eastAsia="Times New Roman" w:hAnsi="Consolas" w:cs="Times New Roman"/>
+                <w:color w:val="D4D4D4"/>
+                <w:sz w:val="21"/>
+                <w:szCs w:val="21"/>
+              </w:rPr>
+              <w:t xml:space="preserve">    </w:t>
+            </w:r>
+            <w:r>
+              <w:rPr>
+                <w:rFonts w:ascii="Consolas" w:eastAsia="Times New Roman" w:hAnsi="Consolas" w:cs="Times New Roman"/>
+                <w:color w:val="D4D4D4"/>
+                <w:sz w:val="21"/>
+                <w:szCs w:val="21"/>
+                <w:lang w:val="en-US"/>
+              </w:rPr>
+              <w:t>}</w:t>
+            </w:r>
+          </w:p>
+          <w:p>
+            <w:pPr>
+              <w:shd w:val="clear" w:color="auto" w:fill="1E1E1E"/>
+              <w:suppressAutoHyphens w:val="0"/>
+              <w:spacing w:after="0" w:line="285" w:lineRule="atLeast"/>
+              <w:rPr>
+                <w:rFonts w:ascii="Consolas" w:eastAsia="Times New Roman" w:hAnsi="Consolas" w:cs="Times New Roman"/>
+                <w:color w:val="D4D4D4"/>
+                <w:sz w:val="21"/>
+                <w:szCs w:val="21"/>
+                <w:lang w:val="en-US"/>
+              </w:rPr>
+            </w:pPr>
+            <w:r>
+              <w:rPr>
+                <w:rFonts w:ascii="Consolas" w:eastAsia="Times New Roman" w:hAnsi="Consolas" w:cs="Times New Roman"/>
+                <w:color w:val="D4D4D4"/>
+                <w:sz w:val="21"/>
+                <w:szCs w:val="21"/>
+                <w:lang w:val="en-US"/>
+              </w:rPr>
+              <w:t>});</w:t>
+            </w:r>
+          </w:p>
+        </w:tc>
+      </w:tr>
+    </w:tbl>
     <w:p/>
+    <w:tbl>
+      <w:tblPr>
+        <w:tblStyle w:val="Tablaconcuadrcula"/>
+        <w:tblW w:w="0" w:type="auto"/>
+        <w:tblLook w:val="04A0" w:firstRow="1" w:lastRow="0" w:firstColumn="1" w:lastColumn="0" w:noHBand="0" w:noVBand="1"/>
+      </w:tblPr>
+      <w:tblGrid>
+        <w:gridCol w:w="8828"/>
+      </w:tblGrid>
+      <w:tr>
+        <w:tc>
+          <w:tcPr>
+            <w:tcW w:w="8828" w:type="dxa"/>
+          </w:tcPr>
+          <w:p>
+            <w:pPr>
+              <w:pStyle w:val="Prrafodelista"/>
+              <w:numPr>
+                <w:ilvl w:val="0"/>
+                <w:numId w:val="7"/>
+              </w:numPr>
+            </w:pPr>
+            <w:r>
+              <w:t>INTERSECTION OBSERVER</w:t>
+            </w:r>
+          </w:p>
+          <w:p>
+            <w:pPr>
+              <w:shd w:val="clear" w:color="auto" w:fill="1E1E1E"/>
+              <w:suppressAutoHyphens w:val="0"/>
+              <w:spacing w:after="0" w:line="285" w:lineRule="atLeast"/>
+              <w:rPr>
+                <w:rFonts w:ascii="Consolas" w:eastAsia="Times New Roman" w:hAnsi="Consolas" w:cs="Times New Roman"/>
+                <w:color w:val="D4D4D4"/>
+                <w:sz w:val="21"/>
+                <w:szCs w:val="21"/>
+                <w:lang w:val="en-US"/>
+              </w:rPr>
+            </w:pPr>
+            <w:r>
+              <w:rPr>
+                <w:rFonts w:ascii="Consolas" w:eastAsia="Times New Roman" w:hAnsi="Consolas" w:cs="Times New Roman"/>
+                <w:color w:val="CE9178"/>
+                <w:sz w:val="21"/>
+                <w:szCs w:val="21"/>
+                <w:lang w:val="en-US"/>
+              </w:rPr>
+              <w:t>"strict mode"</w:t>
+            </w:r>
+            <w:r>
+              <w:rPr>
+                <w:rFonts w:ascii="Consolas" w:eastAsia="Times New Roman" w:hAnsi="Consolas" w:cs="Times New Roman"/>
+                <w:color w:val="D4D4D4"/>
+                <w:sz w:val="21"/>
+                <w:szCs w:val="21"/>
+                <w:lang w:val="en-US"/>
+              </w:rPr>
+              <w:t>;</w:t>
+            </w:r>
+          </w:p>
+          <w:p>
+            <w:pPr>
+              <w:shd w:val="clear" w:color="auto" w:fill="1E1E1E"/>
+              <w:suppressAutoHyphens w:val="0"/>
+              <w:spacing w:after="0" w:line="285" w:lineRule="atLeast"/>
+              <w:rPr>
+                <w:rFonts w:ascii="Consolas" w:eastAsia="Times New Roman" w:hAnsi="Consolas" w:cs="Times New Roman"/>
+                <w:color w:val="D4D4D4"/>
+                <w:sz w:val="21"/>
+                <w:szCs w:val="21"/>
+              </w:rPr>
+            </w:pPr>
+            <w:r>
+              <w:rPr>
+                <w:rFonts w:ascii="Consolas" w:eastAsia="Times New Roman" w:hAnsi="Consolas" w:cs="Times New Roman"/>
+                <w:color w:val="6A9955"/>
+                <w:sz w:val="21"/>
+                <w:szCs w:val="21"/>
+              </w:rPr>
+              <w:t>// INTERSECTION OBSERVER nos detecta si un elemento es visible</w:t>
+            </w:r>
+          </w:p>
+          <w:p>
+            <w:pPr>
+              <w:shd w:val="clear" w:color="auto" w:fill="1E1E1E"/>
+              <w:suppressAutoHyphens w:val="0"/>
+              <w:spacing w:after="0" w:line="285" w:lineRule="atLeast"/>
+              <w:rPr>
+                <w:rFonts w:ascii="Consolas" w:eastAsia="Times New Roman" w:hAnsi="Consolas" w:cs="Times New Roman"/>
+                <w:color w:val="D4D4D4"/>
+                <w:sz w:val="21"/>
+                <w:szCs w:val="21"/>
+              </w:rPr>
+            </w:pPr>
+            <w:r>
+              <w:rPr>
+                <w:rFonts w:ascii="Consolas" w:eastAsia="Times New Roman" w:hAnsi="Consolas" w:cs="Times New Roman"/>
+                <w:color w:val="6A9955"/>
+                <w:sz w:val="21"/>
+                <w:szCs w:val="21"/>
+              </w:rPr>
+              <w:t>// o no en el Viewport</w:t>
+            </w:r>
+          </w:p>
+          <w:p>
+            <w:pPr>
+              <w:shd w:val="clear" w:color="auto" w:fill="1E1E1E"/>
+              <w:suppressAutoHyphens w:val="0"/>
+              <w:spacing w:after="0" w:line="285" w:lineRule="atLeast"/>
+              <w:rPr>
+                <w:rFonts w:ascii="Consolas" w:eastAsia="Times New Roman" w:hAnsi="Consolas" w:cs="Times New Roman"/>
+                <w:color w:val="D4D4D4"/>
+                <w:sz w:val="21"/>
+                <w:szCs w:val="21"/>
+              </w:rPr>
+            </w:pPr>
+            <w:r>
+              <w:rPr>
+                <w:rFonts w:ascii="Consolas" w:eastAsia="Times New Roman" w:hAnsi="Consolas" w:cs="Times New Roman"/>
+                <w:color w:val="6A9955"/>
+                <w:sz w:val="21"/>
+                <w:szCs w:val="21"/>
+              </w:rPr>
+              <w:t>// Seleccionamos diversos elementos para esta prueba</w:t>
+            </w:r>
+          </w:p>
+          <w:p>
+            <w:pPr>
+              <w:shd w:val="clear" w:color="auto" w:fill="1E1E1E"/>
+              <w:suppressAutoHyphens w:val="0"/>
+              <w:spacing w:after="0" w:line="285" w:lineRule="atLeast"/>
+              <w:rPr>
+                <w:rFonts w:ascii="Consolas" w:eastAsia="Times New Roman" w:hAnsi="Consolas" w:cs="Times New Roman"/>
+                <w:color w:val="D4D4D4"/>
+                <w:sz w:val="21"/>
+                <w:szCs w:val="21"/>
+              </w:rPr>
+            </w:pPr>
+            <w:r>
+              <w:rPr>
+                <w:rFonts w:ascii="Consolas" w:eastAsia="Times New Roman" w:hAnsi="Consolas" w:cs="Times New Roman"/>
+                <w:color w:val="569CD6"/>
+                <w:sz w:val="21"/>
+                <w:szCs w:val="21"/>
+              </w:rPr>
+              <w:t>const</w:t>
+            </w:r>
+            <w:r>
+              <w:rPr>
+                <w:rFonts w:ascii="Consolas" w:eastAsia="Times New Roman" w:hAnsi="Consolas" w:cs="Times New Roman"/>
+                <w:color w:val="D4D4D4"/>
+                <w:sz w:val="21"/>
+                <w:szCs w:val="21"/>
+              </w:rPr>
+              <w:t xml:space="preserve"> </w:t>
+            </w:r>
+            <w:r>
+              <w:rPr>
+                <w:rFonts w:ascii="Consolas" w:eastAsia="Times New Roman" w:hAnsi="Consolas" w:cs="Times New Roman"/>
+                <w:color w:val="4FC1FF"/>
+                <w:sz w:val="21"/>
+                <w:szCs w:val="21"/>
+              </w:rPr>
+              <w:t>elementos</w:t>
+            </w:r>
+            <w:r>
+              <w:rPr>
+                <w:rFonts w:ascii="Consolas" w:eastAsia="Times New Roman" w:hAnsi="Consolas" w:cs="Times New Roman"/>
+                <w:color w:val="D4D4D4"/>
+                <w:sz w:val="21"/>
+                <w:szCs w:val="21"/>
+              </w:rPr>
+              <w:t xml:space="preserve"> = </w:t>
+            </w:r>
+            <w:r>
+              <w:rPr>
+                <w:rFonts w:ascii="Consolas" w:eastAsia="Times New Roman" w:hAnsi="Consolas" w:cs="Times New Roman"/>
+                <w:color w:val="9CDCFE"/>
+                <w:sz w:val="21"/>
+                <w:szCs w:val="21"/>
+              </w:rPr>
+              <w:t>document</w:t>
+            </w:r>
+            <w:r>
+              <w:rPr>
+                <w:rFonts w:ascii="Consolas" w:eastAsia="Times New Roman" w:hAnsi="Consolas" w:cs="Times New Roman"/>
+                <w:color w:val="D4D4D4"/>
+                <w:sz w:val="21"/>
+                <w:szCs w:val="21"/>
+              </w:rPr>
+              <w:t>.</w:t>
+            </w:r>
+            <w:r>
+              <w:rPr>
+                <w:rFonts w:ascii="Consolas" w:eastAsia="Times New Roman" w:hAnsi="Consolas" w:cs="Times New Roman"/>
+                <w:color w:val="DCDCAA"/>
+                <w:sz w:val="21"/>
+                <w:szCs w:val="21"/>
+              </w:rPr>
+              <w:t>querySelectorAll</w:t>
+            </w:r>
+            <w:r>
+              <w:rPr>
+                <w:rFonts w:ascii="Consolas" w:eastAsia="Times New Roman" w:hAnsi="Consolas" w:cs="Times New Roman"/>
+                <w:color w:val="D4D4D4"/>
+                <w:sz w:val="21"/>
+                <w:szCs w:val="21"/>
+              </w:rPr>
+              <w:t>(</w:t>
+            </w:r>
+            <w:r>
+              <w:rPr>
+                <w:rFonts w:ascii="Consolas" w:eastAsia="Times New Roman" w:hAnsi="Consolas" w:cs="Times New Roman"/>
+                <w:color w:val="CE9178"/>
+                <w:sz w:val="21"/>
+                <w:szCs w:val="21"/>
+              </w:rPr>
+              <w:t>".classNameElements"</w:t>
+            </w:r>
+            <w:r>
+              <w:rPr>
+                <w:rFonts w:ascii="Consolas" w:eastAsia="Times New Roman" w:hAnsi="Consolas" w:cs="Times New Roman"/>
+                <w:color w:val="D4D4D4"/>
+                <w:sz w:val="21"/>
+                <w:szCs w:val="21"/>
+              </w:rPr>
+              <w:t>);</w:t>
+            </w:r>
+          </w:p>
+          <w:p>
+            <w:pPr>
+              <w:shd w:val="clear" w:color="auto" w:fill="1E1E1E"/>
+              <w:suppressAutoHyphens w:val="0"/>
+              <w:spacing w:after="0" w:line="285" w:lineRule="atLeast"/>
+              <w:rPr>
+                <w:rFonts w:ascii="Consolas" w:eastAsia="Times New Roman" w:hAnsi="Consolas" w:cs="Times New Roman"/>
+                <w:color w:val="D4D4D4"/>
+                <w:sz w:val="21"/>
+                <w:szCs w:val="21"/>
+              </w:rPr>
+            </w:pPr>
+            <w:r>
+              <w:rPr>
+                <w:rFonts w:ascii="Consolas" w:eastAsia="Times New Roman" w:hAnsi="Consolas" w:cs="Times New Roman"/>
+                <w:color w:val="6A9955"/>
+                <w:sz w:val="21"/>
+                <w:szCs w:val="21"/>
+              </w:rPr>
+              <w:t>// Funcion que se llamara a si misma en el observador</w:t>
+            </w:r>
+          </w:p>
+          <w:p>
+            <w:pPr>
+              <w:shd w:val="clear" w:color="auto" w:fill="1E1E1E"/>
+              <w:suppressAutoHyphens w:val="0"/>
+              <w:spacing w:after="0" w:line="285" w:lineRule="atLeast"/>
+              <w:rPr>
+                <w:rFonts w:ascii="Consolas" w:eastAsia="Times New Roman" w:hAnsi="Consolas" w:cs="Times New Roman"/>
+                <w:color w:val="D4D4D4"/>
+                <w:sz w:val="21"/>
+                <w:szCs w:val="21"/>
+              </w:rPr>
+            </w:pPr>
+            <w:r>
+              <w:rPr>
+                <w:rFonts w:ascii="Consolas" w:eastAsia="Times New Roman" w:hAnsi="Consolas" w:cs="Times New Roman"/>
+                <w:color w:val="569CD6"/>
+                <w:sz w:val="21"/>
+                <w:szCs w:val="21"/>
+              </w:rPr>
+              <w:lastRenderedPageBreak/>
+              <w:t>const</w:t>
+            </w:r>
+            <w:r>
+              <w:rPr>
+                <w:rFonts w:ascii="Consolas" w:eastAsia="Times New Roman" w:hAnsi="Consolas" w:cs="Times New Roman"/>
+                <w:color w:val="D4D4D4"/>
+                <w:sz w:val="21"/>
+                <w:szCs w:val="21"/>
+              </w:rPr>
+              <w:t xml:space="preserve"> </w:t>
+            </w:r>
+            <w:r>
+              <w:rPr>
+                <w:rFonts w:ascii="Consolas" w:eastAsia="Times New Roman" w:hAnsi="Consolas" w:cs="Times New Roman"/>
+                <w:color w:val="DCDCAA"/>
+                <w:sz w:val="21"/>
+                <w:szCs w:val="21"/>
+              </w:rPr>
+              <w:t>verificacionVisibilidad</w:t>
+            </w:r>
+            <w:r>
+              <w:rPr>
+                <w:rFonts w:ascii="Consolas" w:eastAsia="Times New Roman" w:hAnsi="Consolas" w:cs="Times New Roman"/>
+                <w:color w:val="D4D4D4"/>
+                <w:sz w:val="21"/>
+                <w:szCs w:val="21"/>
+              </w:rPr>
+              <w:t xml:space="preserve"> = (</w:t>
+            </w:r>
+            <w:r>
+              <w:rPr>
+                <w:rFonts w:ascii="Consolas" w:eastAsia="Times New Roman" w:hAnsi="Consolas" w:cs="Times New Roman"/>
+                <w:color w:val="9CDCFE"/>
+                <w:sz w:val="21"/>
+                <w:szCs w:val="21"/>
+              </w:rPr>
+              <w:t>entradas</w:t>
+            </w:r>
+            <w:r>
+              <w:rPr>
+                <w:rFonts w:ascii="Consolas" w:eastAsia="Times New Roman" w:hAnsi="Consolas" w:cs="Times New Roman"/>
+                <w:color w:val="D4D4D4"/>
+                <w:sz w:val="21"/>
+                <w:szCs w:val="21"/>
+              </w:rPr>
+              <w:t xml:space="preserve">) </w:t>
+            </w:r>
+            <w:r>
+              <w:rPr>
+                <w:rFonts w:ascii="Consolas" w:eastAsia="Times New Roman" w:hAnsi="Consolas" w:cs="Times New Roman"/>
+                <w:color w:val="569CD6"/>
+                <w:sz w:val="21"/>
+                <w:szCs w:val="21"/>
+              </w:rPr>
+              <w:t>=&gt;</w:t>
+            </w:r>
+            <w:r>
+              <w:rPr>
+                <w:rFonts w:ascii="Consolas" w:eastAsia="Times New Roman" w:hAnsi="Consolas" w:cs="Times New Roman"/>
+                <w:color w:val="D4D4D4"/>
+                <w:sz w:val="21"/>
+                <w:szCs w:val="21"/>
+              </w:rPr>
+              <w:t xml:space="preserve"> {</w:t>
+            </w:r>
+          </w:p>
+          <w:p>
+            <w:pPr>
+              <w:shd w:val="clear" w:color="auto" w:fill="1E1E1E"/>
+              <w:suppressAutoHyphens w:val="0"/>
+              <w:spacing w:after="0" w:line="285" w:lineRule="atLeast"/>
+              <w:rPr>
+                <w:rFonts w:ascii="Consolas" w:eastAsia="Times New Roman" w:hAnsi="Consolas" w:cs="Times New Roman"/>
+                <w:color w:val="D4D4D4"/>
+                <w:sz w:val="21"/>
+                <w:szCs w:val="21"/>
+              </w:rPr>
+            </w:pPr>
+            <w:r>
+              <w:rPr>
+                <w:rFonts w:ascii="Consolas" w:eastAsia="Times New Roman" w:hAnsi="Consolas" w:cs="Times New Roman"/>
+                <w:color w:val="D4D4D4"/>
+                <w:sz w:val="21"/>
+                <w:szCs w:val="21"/>
+              </w:rPr>
+              <w:t xml:space="preserve">    </w:t>
+            </w:r>
+            <w:r>
+              <w:rPr>
+                <w:rFonts w:ascii="Consolas" w:eastAsia="Times New Roman" w:hAnsi="Consolas" w:cs="Times New Roman"/>
+                <w:color w:val="C586C0"/>
+                <w:sz w:val="21"/>
+                <w:szCs w:val="21"/>
+              </w:rPr>
+              <w:t>for</w:t>
+            </w:r>
+            <w:r>
+              <w:rPr>
+                <w:rFonts w:ascii="Consolas" w:eastAsia="Times New Roman" w:hAnsi="Consolas" w:cs="Times New Roman"/>
+                <w:color w:val="D4D4D4"/>
+                <w:sz w:val="21"/>
+                <w:szCs w:val="21"/>
+              </w:rPr>
+              <w:t xml:space="preserve"> (</w:t>
+            </w:r>
+            <w:r>
+              <w:rPr>
+                <w:rFonts w:ascii="Consolas" w:eastAsia="Times New Roman" w:hAnsi="Consolas" w:cs="Times New Roman"/>
+                <w:color w:val="569CD6"/>
+                <w:sz w:val="21"/>
+                <w:szCs w:val="21"/>
+              </w:rPr>
+              <w:t>const</w:t>
+            </w:r>
+            <w:r>
+              <w:rPr>
+                <w:rFonts w:ascii="Consolas" w:eastAsia="Times New Roman" w:hAnsi="Consolas" w:cs="Times New Roman"/>
+                <w:color w:val="D4D4D4"/>
+                <w:sz w:val="21"/>
+                <w:szCs w:val="21"/>
+              </w:rPr>
+              <w:t xml:space="preserve"> </w:t>
+            </w:r>
+            <w:r>
+              <w:rPr>
+                <w:rFonts w:ascii="Consolas" w:eastAsia="Times New Roman" w:hAnsi="Consolas" w:cs="Times New Roman"/>
+                <w:color w:val="4FC1FF"/>
+                <w:sz w:val="21"/>
+                <w:szCs w:val="21"/>
+              </w:rPr>
+              <w:t>entrada</w:t>
+            </w:r>
+            <w:r>
+              <w:rPr>
+                <w:rFonts w:ascii="Consolas" w:eastAsia="Times New Roman" w:hAnsi="Consolas" w:cs="Times New Roman"/>
+                <w:color w:val="D4D4D4"/>
+                <w:sz w:val="21"/>
+                <w:szCs w:val="21"/>
+              </w:rPr>
+              <w:t xml:space="preserve"> </w:t>
+            </w:r>
+            <w:r>
+              <w:rPr>
+                <w:rFonts w:ascii="Consolas" w:eastAsia="Times New Roman" w:hAnsi="Consolas" w:cs="Times New Roman"/>
+                <w:color w:val="569CD6"/>
+                <w:sz w:val="21"/>
+                <w:szCs w:val="21"/>
+              </w:rPr>
+              <w:t>of</w:t>
+            </w:r>
+            <w:r>
+              <w:rPr>
+                <w:rFonts w:ascii="Consolas" w:eastAsia="Times New Roman" w:hAnsi="Consolas" w:cs="Times New Roman"/>
+                <w:color w:val="D4D4D4"/>
+                <w:sz w:val="21"/>
+                <w:szCs w:val="21"/>
+              </w:rPr>
+              <w:t xml:space="preserve"> </w:t>
+            </w:r>
+            <w:r>
+              <w:rPr>
+                <w:rFonts w:ascii="Consolas" w:eastAsia="Times New Roman" w:hAnsi="Consolas" w:cs="Times New Roman"/>
+                <w:color w:val="9CDCFE"/>
+                <w:sz w:val="21"/>
+                <w:szCs w:val="21"/>
+              </w:rPr>
+              <w:t>entradas</w:t>
+            </w:r>
+            <w:r>
+              <w:rPr>
+                <w:rFonts w:ascii="Consolas" w:eastAsia="Times New Roman" w:hAnsi="Consolas" w:cs="Times New Roman"/>
+                <w:color w:val="D4D4D4"/>
+                <w:sz w:val="21"/>
+                <w:szCs w:val="21"/>
+              </w:rPr>
+              <w:t>) {</w:t>
+            </w:r>
+          </w:p>
+          <w:p>
+            <w:pPr>
+              <w:shd w:val="clear" w:color="auto" w:fill="1E1E1E"/>
+              <w:suppressAutoHyphens w:val="0"/>
+              <w:spacing w:after="0" w:line="285" w:lineRule="atLeast"/>
+              <w:rPr>
+                <w:rFonts w:ascii="Consolas" w:eastAsia="Times New Roman" w:hAnsi="Consolas" w:cs="Times New Roman"/>
+                <w:color w:val="D4D4D4"/>
+                <w:sz w:val="21"/>
+                <w:szCs w:val="21"/>
+              </w:rPr>
+            </w:pPr>
+            <w:r>
+              <w:rPr>
+                <w:rFonts w:ascii="Consolas" w:eastAsia="Times New Roman" w:hAnsi="Consolas" w:cs="Times New Roman"/>
+                <w:color w:val="D4D4D4"/>
+                <w:sz w:val="21"/>
+                <w:szCs w:val="21"/>
+              </w:rPr>
+              <w:t xml:space="preserve">        </w:t>
+            </w:r>
+            <w:r>
+              <w:rPr>
+                <w:rFonts w:ascii="Consolas" w:eastAsia="Times New Roman" w:hAnsi="Consolas" w:cs="Times New Roman"/>
+                <w:color w:val="C586C0"/>
+                <w:sz w:val="21"/>
+                <w:szCs w:val="21"/>
+              </w:rPr>
+              <w:t>if</w:t>
+            </w:r>
+            <w:r>
+              <w:rPr>
+                <w:rFonts w:ascii="Consolas" w:eastAsia="Times New Roman" w:hAnsi="Consolas" w:cs="Times New Roman"/>
+                <w:color w:val="D4D4D4"/>
+                <w:sz w:val="21"/>
+                <w:szCs w:val="21"/>
+              </w:rPr>
+              <w:t xml:space="preserve"> (</w:t>
+            </w:r>
+            <w:r>
+              <w:rPr>
+                <w:rFonts w:ascii="Consolas" w:eastAsia="Times New Roman" w:hAnsi="Consolas" w:cs="Times New Roman"/>
+                <w:color w:val="4FC1FF"/>
+                <w:sz w:val="21"/>
+                <w:szCs w:val="21"/>
+              </w:rPr>
+              <w:t>entrada</w:t>
+            </w:r>
+            <w:r>
+              <w:rPr>
+                <w:rFonts w:ascii="Consolas" w:eastAsia="Times New Roman" w:hAnsi="Consolas" w:cs="Times New Roman"/>
+                <w:color w:val="D4D4D4"/>
+                <w:sz w:val="21"/>
+                <w:szCs w:val="21"/>
+              </w:rPr>
+              <w:t>.</w:t>
+            </w:r>
+            <w:r>
+              <w:rPr>
+                <w:rFonts w:ascii="Consolas" w:eastAsia="Times New Roman" w:hAnsi="Consolas" w:cs="Times New Roman"/>
+                <w:color w:val="9CDCFE"/>
+                <w:sz w:val="21"/>
+                <w:szCs w:val="21"/>
+              </w:rPr>
+              <w:t>isIntersecting</w:t>
+            </w:r>
+            <w:r>
+              <w:rPr>
+                <w:rFonts w:ascii="Consolas" w:eastAsia="Times New Roman" w:hAnsi="Consolas" w:cs="Times New Roman"/>
+                <w:color w:val="D4D4D4"/>
+                <w:sz w:val="21"/>
+                <w:szCs w:val="21"/>
+              </w:rPr>
+              <w:t>) {</w:t>
+            </w:r>
+          </w:p>
+          <w:p>
+            <w:pPr>
+              <w:shd w:val="clear" w:color="auto" w:fill="1E1E1E"/>
+              <w:suppressAutoHyphens w:val="0"/>
+              <w:spacing w:after="0" w:line="285" w:lineRule="atLeast"/>
+              <w:rPr>
+                <w:rFonts w:ascii="Consolas" w:eastAsia="Times New Roman" w:hAnsi="Consolas" w:cs="Times New Roman"/>
+                <w:color w:val="D4D4D4"/>
+                <w:sz w:val="21"/>
+                <w:szCs w:val="21"/>
+              </w:rPr>
+            </w:pPr>
+            <w:r>
+              <w:rPr>
+                <w:rFonts w:ascii="Consolas" w:eastAsia="Times New Roman" w:hAnsi="Consolas" w:cs="Times New Roman"/>
+                <w:color w:val="D4D4D4"/>
+                <w:sz w:val="21"/>
+                <w:szCs w:val="21"/>
+              </w:rPr>
+              <w:t xml:space="preserve">            </w:t>
+            </w:r>
+            <w:r>
+              <w:rPr>
+                <w:rFonts w:ascii="Consolas" w:eastAsia="Times New Roman" w:hAnsi="Consolas" w:cs="Times New Roman"/>
+                <w:color w:val="9CDCFE"/>
+                <w:sz w:val="21"/>
+                <w:szCs w:val="21"/>
+              </w:rPr>
+              <w:t>console</w:t>
+            </w:r>
+            <w:r>
+              <w:rPr>
+                <w:rFonts w:ascii="Consolas" w:eastAsia="Times New Roman" w:hAnsi="Consolas" w:cs="Times New Roman"/>
+                <w:color w:val="D4D4D4"/>
+                <w:sz w:val="21"/>
+                <w:szCs w:val="21"/>
+              </w:rPr>
+              <w:t>.</w:t>
+            </w:r>
+            <w:r>
+              <w:rPr>
+                <w:rFonts w:ascii="Consolas" w:eastAsia="Times New Roman" w:hAnsi="Consolas" w:cs="Times New Roman"/>
+                <w:color w:val="DCDCAA"/>
+                <w:sz w:val="21"/>
+                <w:szCs w:val="21"/>
+              </w:rPr>
+              <w:t>log</w:t>
+            </w:r>
+            <w:r>
+              <w:rPr>
+                <w:rFonts w:ascii="Consolas" w:eastAsia="Times New Roman" w:hAnsi="Consolas" w:cs="Times New Roman"/>
+                <w:color w:val="D4D4D4"/>
+                <w:sz w:val="21"/>
+                <w:szCs w:val="21"/>
+              </w:rPr>
+              <w:t>(</w:t>
+            </w:r>
+            <w:r>
+              <w:rPr>
+                <w:rFonts w:ascii="Consolas" w:eastAsia="Times New Roman" w:hAnsi="Consolas" w:cs="Times New Roman"/>
+                <w:color w:val="CE9178"/>
+                <w:sz w:val="21"/>
+                <w:szCs w:val="21"/>
+              </w:rPr>
+              <w:t>"Se esta viendo el elemento."</w:t>
+            </w:r>
+            <w:r>
+              <w:rPr>
+                <w:rFonts w:ascii="Consolas" w:eastAsia="Times New Roman" w:hAnsi="Consolas" w:cs="Times New Roman"/>
+                <w:color w:val="D4D4D4"/>
+                <w:sz w:val="21"/>
+                <w:szCs w:val="21"/>
+              </w:rPr>
+              <w:t>);</w:t>
+            </w:r>
+          </w:p>
+          <w:p>
+            <w:pPr>
+              <w:shd w:val="clear" w:color="auto" w:fill="1E1E1E"/>
+              <w:suppressAutoHyphens w:val="0"/>
+              <w:spacing w:after="0" w:line="285" w:lineRule="atLeast"/>
+              <w:rPr>
+                <w:rFonts w:ascii="Consolas" w:eastAsia="Times New Roman" w:hAnsi="Consolas" w:cs="Times New Roman"/>
+                <w:color w:val="D4D4D4"/>
+                <w:sz w:val="21"/>
+                <w:szCs w:val="21"/>
+              </w:rPr>
+            </w:pPr>
+            <w:r>
+              <w:rPr>
+                <w:rFonts w:ascii="Consolas" w:eastAsia="Times New Roman" w:hAnsi="Consolas" w:cs="Times New Roman"/>
+                <w:color w:val="D4D4D4"/>
+                <w:sz w:val="21"/>
+                <w:szCs w:val="21"/>
+              </w:rPr>
+              <w:t>        }</w:t>
+            </w:r>
+          </w:p>
+          <w:p>
+            <w:pPr>
+              <w:shd w:val="clear" w:color="auto" w:fill="1E1E1E"/>
+              <w:suppressAutoHyphens w:val="0"/>
+              <w:spacing w:after="0" w:line="285" w:lineRule="atLeast"/>
+              <w:rPr>
+                <w:rFonts w:ascii="Consolas" w:eastAsia="Times New Roman" w:hAnsi="Consolas" w:cs="Times New Roman"/>
+                <w:color w:val="D4D4D4"/>
+                <w:sz w:val="21"/>
+                <w:szCs w:val="21"/>
+              </w:rPr>
+            </w:pPr>
+            <w:r>
+              <w:rPr>
+                <w:rFonts w:ascii="Consolas" w:eastAsia="Times New Roman" w:hAnsi="Consolas" w:cs="Times New Roman"/>
+                <w:color w:val="D4D4D4"/>
+                <w:sz w:val="21"/>
+                <w:szCs w:val="21"/>
+              </w:rPr>
+              <w:t>    }</w:t>
+            </w:r>
+          </w:p>
+          <w:p>
+            <w:pPr>
+              <w:shd w:val="clear" w:color="auto" w:fill="1E1E1E"/>
+              <w:suppressAutoHyphens w:val="0"/>
+              <w:spacing w:after="0" w:line="285" w:lineRule="atLeast"/>
+              <w:rPr>
+                <w:rFonts w:ascii="Consolas" w:eastAsia="Times New Roman" w:hAnsi="Consolas" w:cs="Times New Roman"/>
+                <w:color w:val="D4D4D4"/>
+                <w:sz w:val="21"/>
+                <w:szCs w:val="21"/>
+              </w:rPr>
+            </w:pPr>
+            <w:r>
+              <w:rPr>
+                <w:rFonts w:ascii="Consolas" w:eastAsia="Times New Roman" w:hAnsi="Consolas" w:cs="Times New Roman"/>
+                <w:color w:val="D4D4D4"/>
+                <w:sz w:val="21"/>
+                <w:szCs w:val="21"/>
+              </w:rPr>
+              <w:t>}</w:t>
+            </w:r>
+          </w:p>
+          <w:p>
+            <w:pPr>
+              <w:shd w:val="clear" w:color="auto" w:fill="1E1E1E"/>
+              <w:suppressAutoHyphens w:val="0"/>
+              <w:spacing w:after="0" w:line="285" w:lineRule="atLeast"/>
+              <w:rPr>
+                <w:rFonts w:ascii="Consolas" w:eastAsia="Times New Roman" w:hAnsi="Consolas" w:cs="Times New Roman"/>
+                <w:color w:val="D4D4D4"/>
+                <w:sz w:val="21"/>
+                <w:szCs w:val="21"/>
+              </w:rPr>
+            </w:pPr>
+            <w:r>
+              <w:rPr>
+                <w:rFonts w:ascii="Consolas" w:eastAsia="Times New Roman" w:hAnsi="Consolas" w:cs="Times New Roman"/>
+                <w:color w:val="6A9955"/>
+                <w:sz w:val="21"/>
+                <w:szCs w:val="21"/>
+              </w:rPr>
+              <w:t>// Opciones del observador</w:t>
+            </w:r>
+            <w:r>
+              <w:rPr>
+                <w:rFonts w:ascii="Consolas" w:eastAsia="Times New Roman" w:hAnsi="Consolas" w:cs="Times New Roman"/>
+                <w:color w:val="6A9955"/>
+                <w:sz w:val="21"/>
+                <w:szCs w:val="21"/>
+              </w:rPr>
+              <w:t>, modificación del área de referencia</w:t>
+            </w:r>
+          </w:p>
+          <w:p>
+            <w:pPr>
+              <w:shd w:val="clear" w:color="auto" w:fill="1E1E1E"/>
+              <w:suppressAutoHyphens w:val="0"/>
+              <w:spacing w:after="0" w:line="285" w:lineRule="atLeast"/>
+              <w:rPr>
+                <w:rFonts w:ascii="Consolas" w:eastAsia="Times New Roman" w:hAnsi="Consolas" w:cs="Times New Roman"/>
+                <w:color w:val="D4D4D4"/>
+                <w:sz w:val="21"/>
+                <w:szCs w:val="21"/>
+              </w:rPr>
+            </w:pPr>
+            <w:r>
+              <w:rPr>
+                <w:rFonts w:ascii="Consolas" w:eastAsia="Times New Roman" w:hAnsi="Consolas" w:cs="Times New Roman"/>
+                <w:color w:val="569CD6"/>
+                <w:sz w:val="21"/>
+                <w:szCs w:val="21"/>
+              </w:rPr>
+              <w:t>const</w:t>
+            </w:r>
+            <w:r>
+              <w:rPr>
+                <w:rFonts w:ascii="Consolas" w:eastAsia="Times New Roman" w:hAnsi="Consolas" w:cs="Times New Roman"/>
+                <w:color w:val="D4D4D4"/>
+                <w:sz w:val="21"/>
+                <w:szCs w:val="21"/>
+              </w:rPr>
+              <w:t xml:space="preserve"> </w:t>
+            </w:r>
+            <w:r>
+              <w:rPr>
+                <w:rFonts w:ascii="Consolas" w:eastAsia="Times New Roman" w:hAnsi="Consolas" w:cs="Times New Roman"/>
+                <w:color w:val="4FC1FF"/>
+                <w:sz w:val="21"/>
+                <w:szCs w:val="21"/>
+              </w:rPr>
+              <w:t>opciones</w:t>
+            </w:r>
+            <w:r>
+              <w:rPr>
+                <w:rFonts w:ascii="Consolas" w:eastAsia="Times New Roman" w:hAnsi="Consolas" w:cs="Times New Roman"/>
+                <w:color w:val="D4D4D4"/>
+                <w:sz w:val="21"/>
+                <w:szCs w:val="21"/>
+              </w:rPr>
+              <w:t xml:space="preserve"> = {</w:t>
+            </w:r>
+          </w:p>
+          <w:p>
+            <w:pPr>
+              <w:shd w:val="clear" w:color="auto" w:fill="1E1E1E"/>
+              <w:suppressAutoHyphens w:val="0"/>
+              <w:spacing w:after="0" w:line="285" w:lineRule="atLeast"/>
+              <w:rPr>
+                <w:rFonts w:ascii="Consolas" w:eastAsia="Times New Roman" w:hAnsi="Consolas" w:cs="Times New Roman"/>
+                <w:color w:val="D4D4D4"/>
+                <w:sz w:val="21"/>
+                <w:szCs w:val="21"/>
+              </w:rPr>
+            </w:pPr>
+            <w:r>
+              <w:rPr>
+                <w:rFonts w:ascii="Consolas" w:eastAsia="Times New Roman" w:hAnsi="Consolas" w:cs="Times New Roman"/>
+                <w:color w:val="D4D4D4"/>
+                <w:sz w:val="21"/>
+                <w:szCs w:val="21"/>
+              </w:rPr>
+              <w:t xml:space="preserve">    </w:t>
+            </w:r>
+            <w:r>
+              <w:rPr>
+                <w:rFonts w:ascii="Consolas" w:eastAsia="Times New Roman" w:hAnsi="Consolas" w:cs="Times New Roman"/>
+                <w:color w:val="9CDCFE"/>
+                <w:sz w:val="21"/>
+                <w:szCs w:val="21"/>
+              </w:rPr>
+              <w:t>root:</w:t>
+            </w:r>
+            <w:r>
+              <w:rPr>
+                <w:rFonts w:ascii="Consolas" w:eastAsia="Times New Roman" w:hAnsi="Consolas" w:cs="Times New Roman"/>
+                <w:color w:val="D4D4D4"/>
+                <w:sz w:val="21"/>
+                <w:szCs w:val="21"/>
+              </w:rPr>
+              <w:t xml:space="preserve"> </w:t>
+            </w:r>
+            <w:r>
+              <w:rPr>
+                <w:rFonts w:ascii="Consolas" w:eastAsia="Times New Roman" w:hAnsi="Consolas" w:cs="Times New Roman"/>
+                <w:color w:val="CE9178"/>
+                <w:sz w:val="21"/>
+                <w:szCs w:val="21"/>
+              </w:rPr>
+              <w:t>"viewport"</w:t>
+            </w:r>
+            <w:r>
+              <w:rPr>
+                <w:rFonts w:ascii="Consolas" w:eastAsia="Times New Roman" w:hAnsi="Consolas" w:cs="Times New Roman"/>
+                <w:color w:val="D4D4D4"/>
+                <w:sz w:val="21"/>
+                <w:szCs w:val="21"/>
+              </w:rPr>
+              <w:t xml:space="preserve">, </w:t>
+            </w:r>
+            <w:r>
+              <w:rPr>
+                <w:rFonts w:ascii="Consolas" w:eastAsia="Times New Roman" w:hAnsi="Consolas" w:cs="Times New Roman"/>
+                <w:color w:val="6A9955"/>
+                <w:sz w:val="21"/>
+                <w:szCs w:val="21"/>
+              </w:rPr>
+              <w:t>// Si no se pone nada por defecto es viewport, pero es la referenci</w:t>
+            </w:r>
+            <w:r>
+              <w:rPr>
+                <w:rFonts w:ascii="Consolas" w:eastAsia="Times New Roman" w:hAnsi="Consolas" w:cs="Times New Roman"/>
+                <w:color w:val="6A9955"/>
+                <w:sz w:val="21"/>
+                <w:szCs w:val="21"/>
+              </w:rPr>
+              <w:t>a que se toma para observar cual</w:t>
+            </w:r>
+            <w:r>
+              <w:rPr>
+                <w:rFonts w:ascii="Consolas" w:eastAsia="Times New Roman" w:hAnsi="Consolas" w:cs="Times New Roman"/>
+                <w:color w:val="6A9955"/>
+                <w:sz w:val="21"/>
+                <w:szCs w:val="21"/>
+              </w:rPr>
+              <w:t>quier elemento</w:t>
+            </w:r>
+          </w:p>
+          <w:p>
+            <w:pPr>
+              <w:shd w:val="clear" w:color="auto" w:fill="1E1E1E"/>
+              <w:suppressAutoHyphens w:val="0"/>
+              <w:spacing w:after="0" w:line="285" w:lineRule="atLeast"/>
+              <w:rPr>
+                <w:rFonts w:ascii="Consolas" w:eastAsia="Times New Roman" w:hAnsi="Consolas" w:cs="Times New Roman"/>
+                <w:color w:val="D4D4D4"/>
+                <w:sz w:val="21"/>
+                <w:szCs w:val="21"/>
+              </w:rPr>
+            </w:pPr>
+            <w:r>
+              <w:rPr>
+                <w:rFonts w:ascii="Consolas" w:eastAsia="Times New Roman" w:hAnsi="Consolas" w:cs="Times New Roman"/>
+                <w:color w:val="D4D4D4"/>
+                <w:sz w:val="21"/>
+                <w:szCs w:val="21"/>
+              </w:rPr>
+              <w:t xml:space="preserve">    </w:t>
+            </w:r>
+            <w:r>
+              <w:rPr>
+                <w:rFonts w:ascii="Consolas" w:eastAsia="Times New Roman" w:hAnsi="Consolas" w:cs="Times New Roman"/>
+                <w:color w:val="9CDCFE"/>
+                <w:sz w:val="21"/>
+                <w:szCs w:val="21"/>
+              </w:rPr>
+              <w:t>rootMargin:</w:t>
+            </w:r>
+            <w:r>
+              <w:rPr>
+                <w:rFonts w:ascii="Consolas" w:eastAsia="Times New Roman" w:hAnsi="Consolas" w:cs="Times New Roman"/>
+                <w:color w:val="D4D4D4"/>
+                <w:sz w:val="21"/>
+                <w:szCs w:val="21"/>
+              </w:rPr>
+              <w:t xml:space="preserve"> </w:t>
+            </w:r>
+            <w:r>
+              <w:rPr>
+                <w:rFonts w:ascii="Consolas" w:eastAsia="Times New Roman" w:hAnsi="Consolas" w:cs="Times New Roman"/>
+                <w:color w:val="CE9178"/>
+                <w:sz w:val="21"/>
+                <w:szCs w:val="21"/>
+              </w:rPr>
+              <w:t>"30px 30px 30px 30px"</w:t>
+            </w:r>
+            <w:r>
+              <w:rPr>
+                <w:rFonts w:ascii="Consolas" w:eastAsia="Times New Roman" w:hAnsi="Consolas" w:cs="Times New Roman"/>
+                <w:color w:val="D4D4D4"/>
+                <w:sz w:val="21"/>
+                <w:szCs w:val="21"/>
+              </w:rPr>
+              <w:t xml:space="preserve">, </w:t>
+            </w:r>
+            <w:r>
+              <w:rPr>
+                <w:rFonts w:ascii="Consolas" w:eastAsia="Times New Roman" w:hAnsi="Consolas" w:cs="Times New Roman"/>
+                <w:color w:val="6A9955"/>
+                <w:sz w:val="21"/>
+                <w:szCs w:val="21"/>
+              </w:rPr>
+              <w:t>// margin del root en este caso viewport, modifica el área de referencia del obnservador</w:t>
+            </w:r>
+          </w:p>
+          <w:p>
+            <w:pPr>
+              <w:shd w:val="clear" w:color="auto" w:fill="1E1E1E"/>
+              <w:suppressAutoHyphens w:val="0"/>
+              <w:spacing w:after="0" w:line="285" w:lineRule="atLeast"/>
+              <w:rPr>
+                <w:rFonts w:ascii="Consolas" w:eastAsia="Times New Roman" w:hAnsi="Consolas" w:cs="Times New Roman"/>
+                <w:color w:val="D4D4D4"/>
+                <w:sz w:val="21"/>
+                <w:szCs w:val="21"/>
+              </w:rPr>
+            </w:pPr>
+            <w:r>
+              <w:rPr>
+                <w:rFonts w:ascii="Consolas" w:eastAsia="Times New Roman" w:hAnsi="Consolas" w:cs="Times New Roman"/>
+                <w:color w:val="D4D4D4"/>
+                <w:sz w:val="21"/>
+                <w:szCs w:val="21"/>
+              </w:rPr>
+              <w:t xml:space="preserve">    </w:t>
+            </w:r>
+            <w:r>
+              <w:rPr>
+                <w:rFonts w:ascii="Consolas" w:eastAsia="Times New Roman" w:hAnsi="Consolas" w:cs="Times New Roman"/>
+                <w:color w:val="9CDCFE"/>
+                <w:sz w:val="21"/>
+                <w:szCs w:val="21"/>
+              </w:rPr>
+              <w:t>treshold:</w:t>
+            </w:r>
+            <w:r>
+              <w:rPr>
+                <w:rFonts w:ascii="Consolas" w:eastAsia="Times New Roman" w:hAnsi="Consolas" w:cs="Times New Roman"/>
+                <w:color w:val="D4D4D4"/>
+                <w:sz w:val="21"/>
+                <w:szCs w:val="21"/>
+              </w:rPr>
+              <w:t xml:space="preserve"> </w:t>
+            </w:r>
+            <w:r>
+              <w:rPr>
+                <w:rFonts w:ascii="Consolas" w:eastAsia="Times New Roman" w:hAnsi="Consolas" w:cs="Times New Roman"/>
+                <w:color w:val="B5CEA8"/>
+                <w:sz w:val="21"/>
+                <w:szCs w:val="21"/>
+              </w:rPr>
+              <w:t>0.5</w:t>
+            </w:r>
+            <w:r>
+              <w:rPr>
+                <w:rFonts w:ascii="Consolas" w:eastAsia="Times New Roman" w:hAnsi="Consolas" w:cs="Times New Roman"/>
+                <w:color w:val="D4D4D4"/>
+                <w:sz w:val="21"/>
+                <w:szCs w:val="21"/>
+              </w:rPr>
+              <w:t xml:space="preserve"> </w:t>
+            </w:r>
+            <w:r>
+              <w:rPr>
+                <w:rFonts w:ascii="Consolas" w:eastAsia="Times New Roman" w:hAnsi="Consolas" w:cs="Times New Roman"/>
+                <w:color w:val="6A9955"/>
+                <w:sz w:val="21"/>
+                <w:szCs w:val="21"/>
+              </w:rPr>
+              <w:t xml:space="preserve">// Cuanto debería ocupar el </w:t>
+            </w:r>
+            <w:r>
+              <w:rPr>
+                <w:rFonts w:ascii="Consolas" w:eastAsia="Times New Roman" w:hAnsi="Consolas" w:cs="Times New Roman"/>
+                <w:color w:val="6A9955"/>
+                <w:sz w:val="21"/>
+                <w:szCs w:val="21"/>
+              </w:rPr>
+              <w:t>área de observación (viewport)</w:t>
+            </w:r>
+            <w:r>
+              <w:rPr>
+                <w:rFonts w:ascii="Consolas" w:eastAsia="Times New Roman" w:hAnsi="Consolas" w:cs="Times New Roman"/>
+                <w:color w:val="6A9955"/>
+                <w:sz w:val="21"/>
+                <w:szCs w:val="21"/>
+              </w:rPr>
+              <w:t>, 0=ni bien toque el borde, 1=hasta que se muestre por conmpleto</w:t>
+            </w:r>
+          </w:p>
+          <w:p>
+            <w:pPr>
+              <w:shd w:val="clear" w:color="auto" w:fill="1E1E1E"/>
+              <w:suppressAutoHyphens w:val="0"/>
+              <w:spacing w:after="0" w:line="285" w:lineRule="atLeast"/>
+              <w:rPr>
+                <w:rFonts w:ascii="Consolas" w:eastAsia="Times New Roman" w:hAnsi="Consolas" w:cs="Times New Roman"/>
+                <w:color w:val="D4D4D4"/>
+                <w:sz w:val="21"/>
+                <w:szCs w:val="21"/>
+              </w:rPr>
+            </w:pPr>
+            <w:r>
+              <w:rPr>
+                <w:rFonts w:ascii="Consolas" w:eastAsia="Times New Roman" w:hAnsi="Consolas" w:cs="Times New Roman"/>
+                <w:color w:val="D4D4D4"/>
+                <w:sz w:val="21"/>
+                <w:szCs w:val="21"/>
+              </w:rPr>
+              <w:t>}</w:t>
+            </w:r>
+          </w:p>
+          <w:p>
+            <w:pPr>
+              <w:shd w:val="clear" w:color="auto" w:fill="1E1E1E"/>
+              <w:suppressAutoHyphens w:val="0"/>
+              <w:spacing w:after="0" w:line="285" w:lineRule="atLeast"/>
+              <w:rPr>
+                <w:rFonts w:ascii="Consolas" w:eastAsia="Times New Roman" w:hAnsi="Consolas" w:cs="Times New Roman"/>
+                <w:color w:val="D4D4D4"/>
+                <w:sz w:val="21"/>
+                <w:szCs w:val="21"/>
+              </w:rPr>
+            </w:pPr>
+            <w:r>
+              <w:rPr>
+                <w:rFonts w:ascii="Consolas" w:eastAsia="Times New Roman" w:hAnsi="Consolas" w:cs="Times New Roman"/>
+                <w:color w:val="6A9955"/>
+                <w:sz w:val="21"/>
+                <w:szCs w:val="21"/>
+              </w:rPr>
+              <w:t>// Observador en este caso esta observando diversos elementos</w:t>
+            </w:r>
+          </w:p>
+          <w:p>
+            <w:pPr>
+              <w:shd w:val="clear" w:color="auto" w:fill="1E1E1E"/>
+              <w:suppressAutoHyphens w:val="0"/>
+              <w:spacing w:after="0" w:line="285" w:lineRule="atLeast"/>
+              <w:rPr>
+                <w:rFonts w:ascii="Consolas" w:eastAsia="Times New Roman" w:hAnsi="Consolas" w:cs="Times New Roman"/>
+                <w:color w:val="D4D4D4"/>
+                <w:sz w:val="21"/>
+                <w:szCs w:val="21"/>
+                <w:lang w:val="en-US"/>
+              </w:rPr>
+            </w:pPr>
+            <w:r>
+              <w:rPr>
+                <w:rFonts w:ascii="Consolas" w:eastAsia="Times New Roman" w:hAnsi="Consolas" w:cs="Times New Roman"/>
+                <w:color w:val="569CD6"/>
+                <w:sz w:val="21"/>
+                <w:szCs w:val="21"/>
+                <w:lang w:val="en-US"/>
+              </w:rPr>
+              <w:t>const</w:t>
+            </w:r>
+            <w:r>
+              <w:rPr>
+                <w:rFonts w:ascii="Consolas" w:eastAsia="Times New Roman" w:hAnsi="Consolas" w:cs="Times New Roman"/>
+                <w:color w:val="D4D4D4"/>
+                <w:sz w:val="21"/>
+                <w:szCs w:val="21"/>
+                <w:lang w:val="en-US"/>
+              </w:rPr>
+              <w:t xml:space="preserve"> </w:t>
+            </w:r>
+            <w:r>
+              <w:rPr>
+                <w:rFonts w:ascii="Consolas" w:eastAsia="Times New Roman" w:hAnsi="Consolas" w:cs="Times New Roman"/>
+                <w:color w:val="4FC1FF"/>
+                <w:sz w:val="21"/>
+                <w:szCs w:val="21"/>
+                <w:lang w:val="en-US"/>
+              </w:rPr>
+              <w:t>observador</w:t>
+            </w:r>
+            <w:r>
+              <w:rPr>
+                <w:rFonts w:ascii="Consolas" w:eastAsia="Times New Roman" w:hAnsi="Consolas" w:cs="Times New Roman"/>
+                <w:color w:val="D4D4D4"/>
+                <w:sz w:val="21"/>
+                <w:szCs w:val="21"/>
+                <w:lang w:val="en-US"/>
+              </w:rPr>
+              <w:t xml:space="preserve"> = </w:t>
+            </w:r>
+            <w:r>
+              <w:rPr>
+                <w:rFonts w:ascii="Consolas" w:eastAsia="Times New Roman" w:hAnsi="Consolas" w:cs="Times New Roman"/>
+                <w:color w:val="569CD6"/>
+                <w:sz w:val="21"/>
+                <w:szCs w:val="21"/>
+                <w:lang w:val="en-US"/>
+              </w:rPr>
+              <w:t>new</w:t>
+            </w:r>
+            <w:r>
+              <w:rPr>
+                <w:rFonts w:ascii="Consolas" w:eastAsia="Times New Roman" w:hAnsi="Consolas" w:cs="Times New Roman"/>
+                <w:color w:val="D4D4D4"/>
+                <w:sz w:val="21"/>
+                <w:szCs w:val="21"/>
+                <w:lang w:val="en-US"/>
+              </w:rPr>
+              <w:t xml:space="preserve"> </w:t>
+            </w:r>
+            <w:r>
+              <w:rPr>
+                <w:rFonts w:ascii="Consolas" w:eastAsia="Times New Roman" w:hAnsi="Consolas" w:cs="Times New Roman"/>
+                <w:color w:val="4EC9B0"/>
+                <w:sz w:val="21"/>
+                <w:szCs w:val="21"/>
+                <w:lang w:val="en-US"/>
+              </w:rPr>
+              <w:t>IntersectionObserver</w:t>
+            </w:r>
+            <w:r>
+              <w:rPr>
+                <w:rFonts w:ascii="Consolas" w:eastAsia="Times New Roman" w:hAnsi="Consolas" w:cs="Times New Roman"/>
+                <w:color w:val="D4D4D4"/>
+                <w:sz w:val="21"/>
+                <w:szCs w:val="21"/>
+                <w:lang w:val="en-US"/>
+              </w:rPr>
+              <w:t>(</w:t>
+            </w:r>
+            <w:r>
+              <w:rPr>
+                <w:rFonts w:ascii="Consolas" w:eastAsia="Times New Roman" w:hAnsi="Consolas" w:cs="Times New Roman"/>
+                <w:color w:val="DCDCAA"/>
+                <w:sz w:val="21"/>
+                <w:szCs w:val="21"/>
+                <w:lang w:val="en-US"/>
+              </w:rPr>
+              <w:t>verificacionVisibilidad</w:t>
+            </w:r>
+            <w:r>
+              <w:rPr>
+                <w:rFonts w:ascii="Consolas" w:eastAsia="Times New Roman" w:hAnsi="Consolas" w:cs="Times New Roman"/>
+                <w:color w:val="D4D4D4"/>
+                <w:sz w:val="21"/>
+                <w:szCs w:val="21"/>
+                <w:lang w:val="en-US"/>
+              </w:rPr>
+              <w:t xml:space="preserve">, </w:t>
+            </w:r>
+            <w:r>
+              <w:rPr>
+                <w:rFonts w:ascii="Consolas" w:eastAsia="Times New Roman" w:hAnsi="Consolas" w:cs="Times New Roman"/>
+                <w:color w:val="4FC1FF"/>
+                <w:sz w:val="21"/>
+                <w:szCs w:val="21"/>
+                <w:lang w:val="en-US"/>
+              </w:rPr>
+              <w:t>opciones</w:t>
+            </w:r>
+            <w:r>
+              <w:rPr>
+                <w:rFonts w:ascii="Consolas" w:eastAsia="Times New Roman" w:hAnsi="Consolas" w:cs="Times New Roman"/>
+                <w:color w:val="D4D4D4"/>
+                <w:sz w:val="21"/>
+                <w:szCs w:val="21"/>
+                <w:lang w:val="en-US"/>
+              </w:rPr>
+              <w:t>);</w:t>
+            </w:r>
+          </w:p>
+          <w:p>
+            <w:pPr>
+              <w:shd w:val="clear" w:color="auto" w:fill="1E1E1E"/>
+              <w:suppressAutoHyphens w:val="0"/>
+              <w:spacing w:after="0" w:line="285" w:lineRule="atLeast"/>
+              <w:rPr>
+                <w:rFonts w:ascii="Consolas" w:eastAsia="Times New Roman" w:hAnsi="Consolas" w:cs="Times New Roman"/>
+                <w:color w:val="D4D4D4"/>
+                <w:sz w:val="21"/>
+                <w:szCs w:val="21"/>
+                <w:lang w:val="en-US"/>
+              </w:rPr>
+            </w:pPr>
+            <w:r>
+              <w:rPr>
+                <w:rFonts w:ascii="Consolas" w:eastAsia="Times New Roman" w:hAnsi="Consolas" w:cs="Times New Roman"/>
+                <w:color w:val="C586C0"/>
+                <w:sz w:val="21"/>
+                <w:szCs w:val="21"/>
+                <w:lang w:val="en-US"/>
+              </w:rPr>
+              <w:t>for</w:t>
+            </w:r>
+            <w:r>
+              <w:rPr>
+                <w:rFonts w:ascii="Consolas" w:eastAsia="Times New Roman" w:hAnsi="Consolas" w:cs="Times New Roman"/>
+                <w:color w:val="D4D4D4"/>
+                <w:sz w:val="21"/>
+                <w:szCs w:val="21"/>
+                <w:lang w:val="en-US"/>
+              </w:rPr>
+              <w:t xml:space="preserve"> (</w:t>
+            </w:r>
+            <w:r>
+              <w:rPr>
+                <w:rFonts w:ascii="Consolas" w:eastAsia="Times New Roman" w:hAnsi="Consolas" w:cs="Times New Roman"/>
+                <w:color w:val="569CD6"/>
+                <w:sz w:val="21"/>
+                <w:szCs w:val="21"/>
+                <w:lang w:val="en-US"/>
+              </w:rPr>
+              <w:t>const</w:t>
+            </w:r>
+            <w:r>
+              <w:rPr>
+                <w:rFonts w:ascii="Consolas" w:eastAsia="Times New Roman" w:hAnsi="Consolas" w:cs="Times New Roman"/>
+                <w:color w:val="D4D4D4"/>
+                <w:sz w:val="21"/>
+                <w:szCs w:val="21"/>
+                <w:lang w:val="en-US"/>
+              </w:rPr>
+              <w:t xml:space="preserve"> </w:t>
+            </w:r>
+            <w:r>
+              <w:rPr>
+                <w:rFonts w:ascii="Consolas" w:eastAsia="Times New Roman" w:hAnsi="Consolas" w:cs="Times New Roman"/>
+                <w:color w:val="4FC1FF"/>
+                <w:sz w:val="21"/>
+                <w:szCs w:val="21"/>
+                <w:lang w:val="en-US"/>
+              </w:rPr>
+              <w:t>elemento</w:t>
+            </w:r>
+            <w:r>
+              <w:rPr>
+                <w:rFonts w:ascii="Consolas" w:eastAsia="Times New Roman" w:hAnsi="Consolas" w:cs="Times New Roman"/>
+                <w:color w:val="D4D4D4"/>
+                <w:sz w:val="21"/>
+                <w:szCs w:val="21"/>
+                <w:lang w:val="en-US"/>
+              </w:rPr>
+              <w:t xml:space="preserve"> </w:t>
+            </w:r>
+            <w:r>
+              <w:rPr>
+                <w:rFonts w:ascii="Consolas" w:eastAsia="Times New Roman" w:hAnsi="Consolas" w:cs="Times New Roman"/>
+                <w:color w:val="569CD6"/>
+                <w:sz w:val="21"/>
+                <w:szCs w:val="21"/>
+                <w:lang w:val="en-US"/>
+              </w:rPr>
+              <w:t>of</w:t>
+            </w:r>
+            <w:r>
+              <w:rPr>
+                <w:rFonts w:ascii="Consolas" w:eastAsia="Times New Roman" w:hAnsi="Consolas" w:cs="Times New Roman"/>
+                <w:color w:val="D4D4D4"/>
+                <w:sz w:val="21"/>
+                <w:szCs w:val="21"/>
+                <w:lang w:val="en-US"/>
+              </w:rPr>
+              <w:t xml:space="preserve"> </w:t>
+            </w:r>
+            <w:r>
+              <w:rPr>
+                <w:rFonts w:ascii="Consolas" w:eastAsia="Times New Roman" w:hAnsi="Consolas" w:cs="Times New Roman"/>
+                <w:color w:val="4FC1FF"/>
+                <w:sz w:val="21"/>
+                <w:szCs w:val="21"/>
+                <w:lang w:val="en-US"/>
+              </w:rPr>
+              <w:t>elementos</w:t>
+            </w:r>
+            <w:r>
+              <w:rPr>
+                <w:rFonts w:ascii="Consolas" w:eastAsia="Times New Roman" w:hAnsi="Consolas" w:cs="Times New Roman"/>
+                <w:color w:val="D4D4D4"/>
+                <w:sz w:val="21"/>
+                <w:szCs w:val="21"/>
+                <w:lang w:val="en-US"/>
+              </w:rPr>
+              <w:t>) {</w:t>
+            </w:r>
+          </w:p>
+          <w:p>
+            <w:pPr>
+              <w:shd w:val="clear" w:color="auto" w:fill="1E1E1E"/>
+              <w:suppressAutoHyphens w:val="0"/>
+              <w:spacing w:after="0" w:line="285" w:lineRule="atLeast"/>
+              <w:rPr>
+                <w:rFonts w:ascii="Consolas" w:eastAsia="Times New Roman" w:hAnsi="Consolas" w:cs="Times New Roman"/>
+                <w:color w:val="D4D4D4"/>
+                <w:sz w:val="21"/>
+                <w:szCs w:val="21"/>
+                <w:lang w:val="en-US"/>
+              </w:rPr>
+            </w:pPr>
+            <w:r>
+              <w:rPr>
+                <w:rFonts w:ascii="Consolas" w:eastAsia="Times New Roman" w:hAnsi="Consolas" w:cs="Times New Roman"/>
+                <w:color w:val="D4D4D4"/>
+                <w:sz w:val="21"/>
+                <w:szCs w:val="21"/>
+                <w:lang w:val="en-US"/>
+              </w:rPr>
+              <w:t>   </w:t>
+            </w:r>
+            <w:r>
+              <w:rPr>
+                <w:rFonts w:ascii="Consolas" w:eastAsia="Times New Roman" w:hAnsi="Consolas" w:cs="Times New Roman"/>
+                <w:color w:val="4FC1FF"/>
+                <w:sz w:val="21"/>
+                <w:szCs w:val="21"/>
+                <w:lang w:val="en-US"/>
+              </w:rPr>
+              <w:t>observador</w:t>
+            </w:r>
+            <w:r>
+              <w:rPr>
+                <w:rFonts w:ascii="Consolas" w:eastAsia="Times New Roman" w:hAnsi="Consolas" w:cs="Times New Roman"/>
+                <w:color w:val="D4D4D4"/>
+                <w:sz w:val="21"/>
+                <w:szCs w:val="21"/>
+                <w:lang w:val="en-US"/>
+              </w:rPr>
+              <w:t>.</w:t>
+            </w:r>
+            <w:r>
+              <w:rPr>
+                <w:rFonts w:ascii="Consolas" w:eastAsia="Times New Roman" w:hAnsi="Consolas" w:cs="Times New Roman"/>
+                <w:color w:val="DCDCAA"/>
+                <w:sz w:val="21"/>
+                <w:szCs w:val="21"/>
+                <w:lang w:val="en-US"/>
+              </w:rPr>
+              <w:t>observe</w:t>
+            </w:r>
+            <w:r>
+              <w:rPr>
+                <w:rFonts w:ascii="Consolas" w:eastAsia="Times New Roman" w:hAnsi="Consolas" w:cs="Times New Roman"/>
+                <w:color w:val="D4D4D4"/>
+                <w:sz w:val="21"/>
+                <w:szCs w:val="21"/>
+                <w:lang w:val="en-US"/>
+              </w:rPr>
+              <w:t>(</w:t>
+            </w:r>
+            <w:r>
+              <w:rPr>
+                <w:rFonts w:ascii="Consolas" w:eastAsia="Times New Roman" w:hAnsi="Consolas" w:cs="Times New Roman"/>
+                <w:color w:val="4FC1FF"/>
+                <w:sz w:val="21"/>
+                <w:szCs w:val="21"/>
+                <w:lang w:val="en-US"/>
+              </w:rPr>
+              <w:t>elemento</w:t>
+            </w:r>
+            <w:r>
+              <w:rPr>
+                <w:rFonts w:ascii="Consolas" w:eastAsia="Times New Roman" w:hAnsi="Consolas" w:cs="Times New Roman"/>
+                <w:color w:val="D4D4D4"/>
+                <w:sz w:val="21"/>
+                <w:szCs w:val="21"/>
+                <w:lang w:val="en-US"/>
+              </w:rPr>
+              <w:t xml:space="preserve">); </w:t>
+            </w:r>
+          </w:p>
+          <w:p>
+            <w:pPr>
+              <w:shd w:val="clear" w:color="auto" w:fill="1E1E1E"/>
+              <w:suppressAutoHyphens w:val="0"/>
+              <w:spacing w:after="0" w:line="285" w:lineRule="atLeast"/>
+              <w:rPr>
+                <w:rFonts w:ascii="Consolas" w:eastAsia="Times New Roman" w:hAnsi="Consolas" w:cs="Times New Roman"/>
+                <w:color w:val="D4D4D4"/>
+                <w:sz w:val="21"/>
+                <w:szCs w:val="21"/>
+                <w:lang w:val="en-US"/>
+              </w:rPr>
+            </w:pPr>
+            <w:r>
+              <w:rPr>
+                <w:rFonts w:ascii="Consolas" w:eastAsia="Times New Roman" w:hAnsi="Consolas" w:cs="Times New Roman"/>
+                <w:color w:val="D4D4D4"/>
+                <w:sz w:val="21"/>
+                <w:szCs w:val="21"/>
+                <w:lang w:val="en-US"/>
+              </w:rPr>
+              <w:t>}</w:t>
+            </w:r>
+          </w:p>
+        </w:tc>
+      </w:tr>
+    </w:tbl>
     <w:p/>
+    <w:tbl>
+      <w:tblPr>
+        <w:tblStyle w:val="Tablaconcuadrcula"/>
+        <w:tblW w:w="0" w:type="auto"/>
+        <w:tblLook w:val="04A0" w:firstRow="1" w:lastRow="0" w:firstColumn="1" w:lastColumn="0" w:noHBand="0" w:noVBand="1"/>
+      </w:tblPr>
+      <w:tblGrid>
+        <w:gridCol w:w="8828"/>
+      </w:tblGrid>
+      <w:tr>
+        <w:tc>
+          <w:tcPr>
+            <w:tcW w:w="8828" w:type="dxa"/>
+          </w:tcPr>
+          <w:p>
+            <w:r>
+              <w:t>-NOTIFICATION</w:t>
+            </w:r>
+          </w:p>
+          <w:p>
+            <w:bookmarkStart w:id="0" w:name="_GoBack"/>
+            <w:bookmarkEnd w:id="0"/>
+          </w:p>
+        </w:tc>
+      </w:tr>
+    </w:tbl>
     <w:p/>
     <w:p/>
     <w:p/>

</xml_diff>